<commit_message>
send 07 02 2023
</commit_message>
<xml_diff>
--- a/Exercices Merise/Club Vidéo/Club video.docx
+++ b/Exercices Merise/Club Vidéo/Club video.docx
@@ -179,26 +179,14 @@
                 <w:szCs w:val="16"/>
               </w:rPr>
             </w:pPr>
-            <w:proofErr w:type="spellStart"/>
-            <w:proofErr w:type="gramStart"/>
-            <w:r>
-              <w:rPr>
-                <w:rFonts w:cstheme="minorHAnsi"/>
-                <w:sz w:val="16"/>
-                <w:szCs w:val="16"/>
-              </w:rPr>
-              <w:t>adresse</w:t>
-            </w:r>
-            <w:proofErr w:type="gramEnd"/>
-            <w:r>
-              <w:rPr>
-                <w:rFonts w:cstheme="minorHAnsi"/>
-                <w:sz w:val="16"/>
-                <w:szCs w:val="16"/>
-              </w:rPr>
-              <w:t>_id</w:t>
-            </w:r>
-            <w:proofErr w:type="spellEnd"/>
+            <w:r>
+              <w:rPr>
+                <w:rFonts w:cstheme="minorHAnsi"/>
+                <w:sz w:val="16"/>
+                <w:szCs w:val="16"/>
+              </w:rPr>
+              <w:t>adresse_id</w:t>
+            </w:r>
           </w:p>
         </w:tc>
         <w:tc>
@@ -237,23 +225,13 @@
                 <w:szCs w:val="16"/>
               </w:rPr>
             </w:pPr>
-            <w:proofErr w:type="gramStart"/>
-            <w:r>
-              <w:rPr>
-                <w:rFonts w:cstheme="minorHAnsi"/>
-                <w:sz w:val="16"/>
-                <w:szCs w:val="16"/>
-              </w:rPr>
-              <w:t>INT(</w:t>
-            </w:r>
-            <w:proofErr w:type="gramEnd"/>
-            <w:r>
-              <w:rPr>
-                <w:rFonts w:cstheme="minorHAnsi"/>
-                <w:sz w:val="16"/>
-                <w:szCs w:val="16"/>
-              </w:rPr>
-              <w:t>11)</w:t>
+            <w:r>
+              <w:rPr>
+                <w:rFonts w:cstheme="minorHAnsi"/>
+                <w:sz w:val="16"/>
+                <w:szCs w:val="16"/>
+              </w:rPr>
+              <w:t>INT(11)</w:t>
             </w:r>
           </w:p>
         </w:tc>
@@ -276,18 +254,8 @@
                 <w:sz w:val="16"/>
                 <w:szCs w:val="16"/>
               </w:rPr>
-              <w:t xml:space="preserve">Identifiant, </w:t>
-            </w:r>
-            <w:proofErr w:type="gramStart"/>
-            <w:r>
-              <w:rPr>
-                <w:rFonts w:cstheme="minorHAnsi"/>
-                <w:sz w:val="16"/>
-                <w:szCs w:val="16"/>
-              </w:rPr>
-              <w:t>A.I</w:t>
-            </w:r>
-            <w:proofErr w:type="gramEnd"/>
+              <w:t>Identifiant, A.I</w:t>
+            </w:r>
           </w:p>
         </w:tc>
       </w:tr>
@@ -324,34 +292,14 @@
                 <w:szCs w:val="16"/>
               </w:rPr>
             </w:pPr>
-            <w:proofErr w:type="gramStart"/>
-            <w:r>
-              <w:rPr>
-                <w:rFonts w:cstheme="minorHAnsi"/>
-                <w:sz w:val="16"/>
-                <w:szCs w:val="16"/>
-              </w:rPr>
-              <w:t>adresse</w:t>
-            </w:r>
-            <w:proofErr w:type="gramEnd"/>
-            <w:r>
-              <w:rPr>
-                <w:rFonts w:cstheme="minorHAnsi"/>
-                <w:sz w:val="16"/>
-                <w:szCs w:val="16"/>
-              </w:rPr>
-              <w:t xml:space="preserve">_ </w:t>
-            </w:r>
-            <w:proofErr w:type="spellStart"/>
-            <w:r>
-              <w:rPr>
-                <w:rFonts w:cstheme="minorHAnsi"/>
-                <w:sz w:val="16"/>
-                <w:szCs w:val="16"/>
-              </w:rPr>
-              <w:t>type_de_voie</w:t>
-            </w:r>
-            <w:proofErr w:type="spellEnd"/>
+            <w:r>
+              <w:rPr>
+                <w:rFonts w:cstheme="minorHAnsi"/>
+                <w:sz w:val="16"/>
+                <w:szCs w:val="16"/>
+              </w:rPr>
+              <w:t>adresse_ type_de_voie</w:t>
+            </w:r>
           </w:p>
         </w:tc>
         <w:tc>
@@ -390,23 +338,13 @@
                 <w:szCs w:val="16"/>
               </w:rPr>
             </w:pPr>
-            <w:proofErr w:type="gramStart"/>
-            <w:r>
-              <w:rPr>
-                <w:rFonts w:cstheme="minorHAnsi"/>
-                <w:sz w:val="16"/>
-                <w:szCs w:val="16"/>
-              </w:rPr>
-              <w:t>VARCHAR(</w:t>
-            </w:r>
-            <w:proofErr w:type="gramEnd"/>
-            <w:r>
-              <w:rPr>
-                <w:rFonts w:cstheme="minorHAnsi"/>
-                <w:sz w:val="16"/>
-                <w:szCs w:val="16"/>
-              </w:rPr>
-              <w:t>16)</w:t>
+            <w:r>
+              <w:rPr>
+                <w:rFonts w:cstheme="minorHAnsi"/>
+                <w:sz w:val="16"/>
+                <w:szCs w:val="16"/>
+              </w:rPr>
+              <w:t>VARCHAR(16)</w:t>
             </w:r>
           </w:p>
         </w:tc>
@@ -467,34 +405,14 @@
                 <w:szCs w:val="16"/>
               </w:rPr>
             </w:pPr>
-            <w:proofErr w:type="gramStart"/>
-            <w:r>
-              <w:rPr>
-                <w:rFonts w:cstheme="minorHAnsi"/>
-                <w:sz w:val="16"/>
-                <w:szCs w:val="16"/>
-              </w:rPr>
-              <w:t>adresse</w:t>
-            </w:r>
-            <w:proofErr w:type="gramEnd"/>
-            <w:r>
-              <w:rPr>
-                <w:rFonts w:cstheme="minorHAnsi"/>
-                <w:sz w:val="16"/>
-                <w:szCs w:val="16"/>
-              </w:rPr>
-              <w:t xml:space="preserve">_ </w:t>
-            </w:r>
-            <w:proofErr w:type="spellStart"/>
-            <w:r>
-              <w:rPr>
-                <w:rFonts w:cstheme="minorHAnsi"/>
-                <w:sz w:val="16"/>
-                <w:szCs w:val="16"/>
-              </w:rPr>
-              <w:t>nom_voie</w:t>
-            </w:r>
-            <w:proofErr w:type="spellEnd"/>
+            <w:r>
+              <w:rPr>
+                <w:rFonts w:cstheme="minorHAnsi"/>
+                <w:sz w:val="16"/>
+                <w:szCs w:val="16"/>
+              </w:rPr>
+              <w:t>adresse_ nom_voie</w:t>
+            </w:r>
           </w:p>
         </w:tc>
         <w:tc>
@@ -533,23 +451,13 @@
                 <w:szCs w:val="16"/>
               </w:rPr>
             </w:pPr>
-            <w:proofErr w:type="gramStart"/>
-            <w:r>
-              <w:rPr>
-                <w:rFonts w:cstheme="minorHAnsi"/>
-                <w:sz w:val="16"/>
-                <w:szCs w:val="16"/>
-              </w:rPr>
-              <w:t>VARCHAR(</w:t>
-            </w:r>
-            <w:proofErr w:type="gramEnd"/>
-            <w:r>
-              <w:rPr>
-                <w:rFonts w:cstheme="minorHAnsi"/>
-                <w:sz w:val="16"/>
-                <w:szCs w:val="16"/>
-              </w:rPr>
-              <w:t>50)</w:t>
+            <w:r>
+              <w:rPr>
+                <w:rFonts w:cstheme="minorHAnsi"/>
+                <w:sz w:val="16"/>
+                <w:szCs w:val="16"/>
+              </w:rPr>
+              <w:t>VARCHAR(50)</w:t>
             </w:r>
           </w:p>
         </w:tc>
@@ -610,26 +518,14 @@
                 <w:szCs w:val="16"/>
               </w:rPr>
             </w:pPr>
-            <w:proofErr w:type="spellStart"/>
-            <w:proofErr w:type="gramStart"/>
-            <w:r>
-              <w:rPr>
-                <w:rFonts w:cstheme="minorHAnsi"/>
-                <w:sz w:val="16"/>
-                <w:szCs w:val="16"/>
-              </w:rPr>
-              <w:t>adresse</w:t>
-            </w:r>
-            <w:proofErr w:type="gramEnd"/>
-            <w:r>
-              <w:rPr>
-                <w:rFonts w:cstheme="minorHAnsi"/>
-                <w:sz w:val="16"/>
-                <w:szCs w:val="16"/>
-              </w:rPr>
-              <w:t>_numero_voie</w:t>
-            </w:r>
-            <w:proofErr w:type="spellEnd"/>
+            <w:r>
+              <w:rPr>
+                <w:rFonts w:cstheme="minorHAnsi"/>
+                <w:sz w:val="16"/>
+                <w:szCs w:val="16"/>
+              </w:rPr>
+              <w:t>adresse_numero_voie</w:t>
+            </w:r>
           </w:p>
         </w:tc>
         <w:tc>
@@ -645,23 +541,13 @@
                 <w:szCs w:val="16"/>
               </w:rPr>
             </w:pPr>
-            <w:proofErr w:type="spellStart"/>
-            <w:r>
-              <w:rPr>
-                <w:rFonts w:cstheme="minorHAnsi"/>
-                <w:sz w:val="16"/>
-                <w:szCs w:val="16"/>
-              </w:rPr>
-              <w:t>Numero</w:t>
-            </w:r>
-            <w:proofErr w:type="spellEnd"/>
-            <w:r>
-              <w:rPr>
-                <w:rFonts w:cstheme="minorHAnsi"/>
-                <w:sz w:val="16"/>
-                <w:szCs w:val="16"/>
-              </w:rPr>
-              <w:t xml:space="preserve"> de la voie</w:t>
+            <w:r>
+              <w:rPr>
+                <w:rFonts w:cstheme="minorHAnsi"/>
+                <w:sz w:val="16"/>
+                <w:szCs w:val="16"/>
+              </w:rPr>
+              <w:t>Numero de la voie</w:t>
             </w:r>
           </w:p>
         </w:tc>
@@ -678,23 +564,13 @@
                 <w:szCs w:val="16"/>
               </w:rPr>
             </w:pPr>
-            <w:proofErr w:type="gramStart"/>
-            <w:r>
-              <w:rPr>
-                <w:rFonts w:cstheme="minorHAnsi"/>
-                <w:sz w:val="16"/>
-                <w:szCs w:val="16"/>
-              </w:rPr>
-              <w:t>INT(</w:t>
-            </w:r>
-            <w:proofErr w:type="gramEnd"/>
-            <w:r>
-              <w:rPr>
-                <w:rFonts w:cstheme="minorHAnsi"/>
-                <w:sz w:val="16"/>
-                <w:szCs w:val="16"/>
-              </w:rPr>
-              <w:t>5)</w:t>
+            <w:r>
+              <w:rPr>
+                <w:rFonts w:cstheme="minorHAnsi"/>
+                <w:sz w:val="16"/>
+                <w:szCs w:val="16"/>
+              </w:rPr>
+              <w:t>INT(5)</w:t>
             </w:r>
           </w:p>
         </w:tc>
@@ -755,26 +631,14 @@
                 <w:szCs w:val="16"/>
               </w:rPr>
             </w:pPr>
-            <w:proofErr w:type="spellStart"/>
-            <w:proofErr w:type="gramStart"/>
-            <w:r>
-              <w:rPr>
-                <w:rFonts w:cstheme="minorHAnsi"/>
-                <w:sz w:val="16"/>
-                <w:szCs w:val="16"/>
-              </w:rPr>
-              <w:t>adresse</w:t>
-            </w:r>
-            <w:proofErr w:type="gramEnd"/>
-            <w:r>
-              <w:rPr>
-                <w:rFonts w:cstheme="minorHAnsi"/>
-                <w:sz w:val="16"/>
-                <w:szCs w:val="16"/>
-              </w:rPr>
-              <w:t>_numero_complement</w:t>
-            </w:r>
-            <w:proofErr w:type="spellEnd"/>
+            <w:r>
+              <w:rPr>
+                <w:rFonts w:cstheme="minorHAnsi"/>
+                <w:sz w:val="16"/>
+                <w:szCs w:val="16"/>
+              </w:rPr>
+              <w:t>adresse_numero_complement</w:t>
+            </w:r>
           </w:p>
         </w:tc>
         <w:tc>
@@ -790,41 +654,13 @@
                 <w:szCs w:val="16"/>
               </w:rPr>
             </w:pPr>
-            <w:proofErr w:type="spellStart"/>
-            <w:r>
-              <w:rPr>
-                <w:rFonts w:cstheme="minorHAnsi"/>
-                <w:sz w:val="16"/>
-                <w:szCs w:val="16"/>
-              </w:rPr>
-              <w:t>Complement</w:t>
-            </w:r>
-            <w:proofErr w:type="spellEnd"/>
-            <w:r>
-              <w:rPr>
-                <w:rFonts w:cstheme="minorHAnsi"/>
-                <w:sz w:val="16"/>
-                <w:szCs w:val="16"/>
-              </w:rPr>
-              <w:t xml:space="preserve"> </w:t>
-            </w:r>
-            <w:proofErr w:type="spellStart"/>
-            <w:r>
-              <w:rPr>
-                <w:rFonts w:cstheme="minorHAnsi"/>
-                <w:sz w:val="16"/>
-                <w:szCs w:val="16"/>
-              </w:rPr>
-              <w:t>numero</w:t>
-            </w:r>
-            <w:proofErr w:type="spellEnd"/>
-            <w:r>
-              <w:rPr>
-                <w:rFonts w:cstheme="minorHAnsi"/>
-                <w:sz w:val="16"/>
-                <w:szCs w:val="16"/>
-              </w:rPr>
-              <w:t xml:space="preserve"> voie</w:t>
+            <w:r>
+              <w:rPr>
+                <w:rFonts w:cstheme="minorHAnsi"/>
+                <w:sz w:val="16"/>
+                <w:szCs w:val="16"/>
+              </w:rPr>
+              <w:t>Complement numero voie</w:t>
             </w:r>
           </w:p>
         </w:tc>
@@ -841,23 +677,13 @@
                 <w:szCs w:val="16"/>
               </w:rPr>
             </w:pPr>
-            <w:proofErr w:type="gramStart"/>
-            <w:r>
-              <w:rPr>
-                <w:rFonts w:cstheme="minorHAnsi"/>
-                <w:sz w:val="16"/>
-                <w:szCs w:val="16"/>
-              </w:rPr>
-              <w:t>VARCHAR(</w:t>
-            </w:r>
-            <w:proofErr w:type="gramEnd"/>
-            <w:r>
-              <w:rPr>
-                <w:rFonts w:cstheme="minorHAnsi"/>
-                <w:sz w:val="16"/>
-                <w:szCs w:val="16"/>
-              </w:rPr>
-              <w:t>10)</w:t>
+            <w:r>
+              <w:rPr>
+                <w:rFonts w:cstheme="minorHAnsi"/>
+                <w:sz w:val="16"/>
+                <w:szCs w:val="16"/>
+              </w:rPr>
+              <w:t>VARCHAR(10)</w:t>
             </w:r>
           </w:p>
         </w:tc>
@@ -918,26 +744,14 @@
                 <w:szCs w:val="16"/>
               </w:rPr>
             </w:pPr>
-            <w:proofErr w:type="spellStart"/>
-            <w:proofErr w:type="gramStart"/>
-            <w:r>
-              <w:rPr>
-                <w:rFonts w:cstheme="minorHAnsi"/>
-                <w:sz w:val="16"/>
-                <w:szCs w:val="16"/>
-              </w:rPr>
-              <w:t>adresse</w:t>
-            </w:r>
-            <w:proofErr w:type="gramEnd"/>
-            <w:r>
-              <w:rPr>
-                <w:rFonts w:cstheme="minorHAnsi"/>
-                <w:sz w:val="16"/>
-                <w:szCs w:val="16"/>
-              </w:rPr>
-              <w:t>_complement</w:t>
-            </w:r>
-            <w:proofErr w:type="spellEnd"/>
+            <w:r>
+              <w:rPr>
+                <w:rFonts w:cstheme="minorHAnsi"/>
+                <w:sz w:val="16"/>
+                <w:szCs w:val="16"/>
+              </w:rPr>
+              <w:t>adresse_complement</w:t>
+            </w:r>
           </w:p>
         </w:tc>
         <w:tc>
@@ -953,23 +767,13 @@
                 <w:szCs w:val="16"/>
               </w:rPr>
             </w:pPr>
-            <w:proofErr w:type="spellStart"/>
-            <w:r>
-              <w:rPr>
-                <w:rFonts w:cstheme="minorHAnsi"/>
-                <w:sz w:val="16"/>
-                <w:szCs w:val="16"/>
-              </w:rPr>
-              <w:t>Complement</w:t>
-            </w:r>
-            <w:proofErr w:type="spellEnd"/>
-            <w:r>
-              <w:rPr>
-                <w:rFonts w:cstheme="minorHAnsi"/>
-                <w:sz w:val="16"/>
-                <w:szCs w:val="16"/>
-              </w:rPr>
-              <w:t xml:space="preserve"> d’adresse</w:t>
+            <w:r>
+              <w:rPr>
+                <w:rFonts w:cstheme="minorHAnsi"/>
+                <w:sz w:val="16"/>
+                <w:szCs w:val="16"/>
+              </w:rPr>
+              <w:t>Complement d’adresse</w:t>
             </w:r>
           </w:p>
         </w:tc>
@@ -986,23 +790,13 @@
                 <w:szCs w:val="16"/>
               </w:rPr>
             </w:pPr>
-            <w:proofErr w:type="gramStart"/>
-            <w:r>
-              <w:rPr>
-                <w:rFonts w:cstheme="minorHAnsi"/>
-                <w:sz w:val="16"/>
-                <w:szCs w:val="16"/>
-              </w:rPr>
-              <w:t>VARCHAR(</w:t>
-            </w:r>
-            <w:proofErr w:type="gramEnd"/>
-            <w:r>
-              <w:rPr>
-                <w:rFonts w:cstheme="minorHAnsi"/>
-                <w:sz w:val="16"/>
-                <w:szCs w:val="16"/>
-              </w:rPr>
-              <w:t>100)</w:t>
+            <w:r>
+              <w:rPr>
+                <w:rFonts w:cstheme="minorHAnsi"/>
+                <w:sz w:val="16"/>
+                <w:szCs w:val="16"/>
+              </w:rPr>
+              <w:t>VARCHAR(100)</w:t>
             </w:r>
           </w:p>
         </w:tc>
@@ -1063,26 +857,14 @@
                 <w:szCs w:val="16"/>
               </w:rPr>
             </w:pPr>
-            <w:proofErr w:type="spellStart"/>
-            <w:proofErr w:type="gramStart"/>
-            <w:r>
-              <w:rPr>
-                <w:rFonts w:cstheme="minorHAnsi"/>
-                <w:sz w:val="16"/>
-                <w:szCs w:val="16"/>
-              </w:rPr>
-              <w:t>adresse</w:t>
-            </w:r>
-            <w:proofErr w:type="gramEnd"/>
-            <w:r>
-              <w:rPr>
-                <w:rFonts w:cstheme="minorHAnsi"/>
-                <w:sz w:val="16"/>
-                <w:szCs w:val="16"/>
-              </w:rPr>
-              <w:t>_code_postal</w:t>
-            </w:r>
-            <w:proofErr w:type="spellEnd"/>
+            <w:r>
+              <w:rPr>
+                <w:rFonts w:cstheme="minorHAnsi"/>
+                <w:sz w:val="16"/>
+                <w:szCs w:val="16"/>
+              </w:rPr>
+              <w:t>adresse_code_postal</w:t>
+            </w:r>
           </w:p>
         </w:tc>
         <w:tc>
@@ -1121,23 +903,13 @@
                 <w:szCs w:val="16"/>
               </w:rPr>
             </w:pPr>
-            <w:proofErr w:type="gramStart"/>
-            <w:r>
-              <w:rPr>
-                <w:rFonts w:cstheme="minorHAnsi"/>
-                <w:sz w:val="16"/>
-                <w:szCs w:val="16"/>
-              </w:rPr>
-              <w:t>CHAR(</w:t>
-            </w:r>
-            <w:proofErr w:type="gramEnd"/>
-            <w:r>
-              <w:rPr>
-                <w:rFonts w:cstheme="minorHAnsi"/>
-                <w:sz w:val="16"/>
-                <w:szCs w:val="16"/>
-              </w:rPr>
-              <w:t>5)</w:t>
+            <w:r>
+              <w:rPr>
+                <w:rFonts w:cstheme="minorHAnsi"/>
+                <w:sz w:val="16"/>
+                <w:szCs w:val="16"/>
+              </w:rPr>
+              <w:t>CHAR(5)</w:t>
             </w:r>
           </w:p>
         </w:tc>
@@ -1198,26 +970,14 @@
                 <w:szCs w:val="16"/>
               </w:rPr>
             </w:pPr>
-            <w:proofErr w:type="spellStart"/>
-            <w:proofErr w:type="gramStart"/>
-            <w:r>
-              <w:rPr>
-                <w:rFonts w:cstheme="minorHAnsi"/>
-                <w:sz w:val="16"/>
-                <w:szCs w:val="16"/>
-              </w:rPr>
-              <w:t>adresse</w:t>
-            </w:r>
-            <w:proofErr w:type="gramEnd"/>
-            <w:r>
-              <w:rPr>
-                <w:rFonts w:cstheme="minorHAnsi"/>
-                <w:sz w:val="16"/>
-                <w:szCs w:val="16"/>
-              </w:rPr>
-              <w:t>_ville</w:t>
-            </w:r>
-            <w:proofErr w:type="spellEnd"/>
+            <w:r>
+              <w:rPr>
+                <w:rFonts w:cstheme="minorHAnsi"/>
+                <w:sz w:val="16"/>
+                <w:szCs w:val="16"/>
+              </w:rPr>
+              <w:t>adresse_ville</w:t>
+            </w:r>
           </w:p>
         </w:tc>
         <w:tc>
@@ -1233,23 +993,13 @@
                 <w:szCs w:val="16"/>
               </w:rPr>
             </w:pPr>
-            <w:proofErr w:type="gramStart"/>
-            <w:r>
-              <w:rPr>
-                <w:rFonts w:cstheme="minorHAnsi"/>
-                <w:sz w:val="16"/>
-                <w:szCs w:val="16"/>
-              </w:rPr>
-              <w:t>nom</w:t>
-            </w:r>
-            <w:proofErr w:type="gramEnd"/>
-            <w:r>
-              <w:rPr>
-                <w:rFonts w:cstheme="minorHAnsi"/>
-                <w:sz w:val="16"/>
-                <w:szCs w:val="16"/>
-              </w:rPr>
-              <w:t xml:space="preserve"> de la ville</w:t>
+            <w:r>
+              <w:rPr>
+                <w:rFonts w:cstheme="minorHAnsi"/>
+                <w:sz w:val="16"/>
+                <w:szCs w:val="16"/>
+              </w:rPr>
+              <w:t>nom de la ville</w:t>
             </w:r>
           </w:p>
         </w:tc>
@@ -1266,23 +1016,13 @@
                 <w:szCs w:val="16"/>
               </w:rPr>
             </w:pPr>
-            <w:proofErr w:type="gramStart"/>
-            <w:r>
-              <w:rPr>
-                <w:rFonts w:cstheme="minorHAnsi"/>
-                <w:sz w:val="16"/>
-                <w:szCs w:val="16"/>
-              </w:rPr>
-              <w:t>VARCHAR(</w:t>
-            </w:r>
-            <w:proofErr w:type="gramEnd"/>
-            <w:r>
-              <w:rPr>
-                <w:rFonts w:cstheme="minorHAnsi"/>
-                <w:sz w:val="16"/>
-                <w:szCs w:val="16"/>
-              </w:rPr>
-              <w:t>50)</w:t>
+            <w:r>
+              <w:rPr>
+                <w:rFonts w:cstheme="minorHAnsi"/>
+                <w:sz w:val="16"/>
+                <w:szCs w:val="16"/>
+              </w:rPr>
+              <w:t>VARCHAR(50)</w:t>
             </w:r>
           </w:p>
         </w:tc>
@@ -1351,26 +1091,14 @@
                 <w:szCs w:val="16"/>
               </w:rPr>
             </w:pPr>
-            <w:proofErr w:type="spellStart"/>
-            <w:proofErr w:type="gramStart"/>
-            <w:r>
-              <w:rPr>
-                <w:rFonts w:cstheme="minorHAnsi"/>
-                <w:sz w:val="16"/>
-                <w:szCs w:val="16"/>
-              </w:rPr>
-              <w:t>client</w:t>
-            </w:r>
-            <w:proofErr w:type="gramEnd"/>
-            <w:r>
-              <w:rPr>
-                <w:rFonts w:cstheme="minorHAnsi"/>
-                <w:sz w:val="16"/>
-                <w:szCs w:val="16"/>
-              </w:rPr>
-              <w:t>_id</w:t>
-            </w:r>
-            <w:proofErr w:type="spellEnd"/>
+            <w:r>
+              <w:rPr>
+                <w:rFonts w:cstheme="minorHAnsi"/>
+                <w:sz w:val="16"/>
+                <w:szCs w:val="16"/>
+              </w:rPr>
+              <w:t>client_id</w:t>
+            </w:r>
           </w:p>
         </w:tc>
         <w:tc>
@@ -1386,23 +1114,13 @@
                 <w:szCs w:val="16"/>
               </w:rPr>
             </w:pPr>
-            <w:proofErr w:type="gramStart"/>
-            <w:r>
-              <w:rPr>
-                <w:rFonts w:cstheme="minorHAnsi"/>
-                <w:sz w:val="16"/>
-                <w:szCs w:val="16"/>
-              </w:rPr>
-              <w:t>identifiant</w:t>
-            </w:r>
-            <w:proofErr w:type="gramEnd"/>
-            <w:r>
-              <w:rPr>
-                <w:rFonts w:cstheme="minorHAnsi"/>
-                <w:sz w:val="16"/>
-                <w:szCs w:val="16"/>
-              </w:rPr>
-              <w:t xml:space="preserve"> du client</w:t>
+            <w:r>
+              <w:rPr>
+                <w:rFonts w:cstheme="minorHAnsi"/>
+                <w:sz w:val="16"/>
+                <w:szCs w:val="16"/>
+              </w:rPr>
+              <w:t>identifiant du client</w:t>
             </w:r>
           </w:p>
         </w:tc>
@@ -1419,23 +1137,13 @@
                 <w:szCs w:val="16"/>
               </w:rPr>
             </w:pPr>
-            <w:proofErr w:type="gramStart"/>
-            <w:r>
-              <w:rPr>
-                <w:rFonts w:cstheme="minorHAnsi"/>
-                <w:sz w:val="16"/>
-                <w:szCs w:val="16"/>
-              </w:rPr>
-              <w:t>INT(</w:t>
-            </w:r>
-            <w:proofErr w:type="gramEnd"/>
-            <w:r>
-              <w:rPr>
-                <w:rFonts w:cstheme="minorHAnsi"/>
-                <w:sz w:val="16"/>
-                <w:szCs w:val="16"/>
-              </w:rPr>
-              <w:t>11)</w:t>
+            <w:r>
+              <w:rPr>
+                <w:rFonts w:cstheme="minorHAnsi"/>
+                <w:sz w:val="16"/>
+                <w:szCs w:val="16"/>
+              </w:rPr>
+              <w:t>INT(11)</w:t>
             </w:r>
           </w:p>
         </w:tc>
@@ -1452,23 +1160,13 @@
                 <w:szCs w:val="16"/>
               </w:rPr>
             </w:pPr>
-            <w:proofErr w:type="gramStart"/>
-            <w:r>
-              <w:rPr>
-                <w:rFonts w:cstheme="minorHAnsi"/>
-                <w:sz w:val="16"/>
-                <w:szCs w:val="16"/>
-              </w:rPr>
-              <w:t>identifiant</w:t>
-            </w:r>
-            <w:proofErr w:type="gramEnd"/>
-            <w:r>
-              <w:rPr>
-                <w:rFonts w:cstheme="minorHAnsi"/>
-                <w:sz w:val="16"/>
-                <w:szCs w:val="16"/>
-              </w:rPr>
-              <w:t>, A.I</w:t>
+            <w:r>
+              <w:rPr>
+                <w:rFonts w:cstheme="minorHAnsi"/>
+                <w:sz w:val="16"/>
+                <w:szCs w:val="16"/>
+              </w:rPr>
+              <w:t>identifiant, A.I</w:t>
             </w:r>
           </w:p>
         </w:tc>
@@ -1506,26 +1204,14 @@
                 <w:szCs w:val="16"/>
               </w:rPr>
             </w:pPr>
-            <w:proofErr w:type="spellStart"/>
-            <w:proofErr w:type="gramStart"/>
-            <w:r>
-              <w:rPr>
-                <w:rFonts w:cstheme="minorHAnsi"/>
-                <w:sz w:val="16"/>
-                <w:szCs w:val="16"/>
-              </w:rPr>
-              <w:t>client</w:t>
-            </w:r>
-            <w:proofErr w:type="gramEnd"/>
-            <w:r>
-              <w:rPr>
-                <w:rFonts w:cstheme="minorHAnsi"/>
-                <w:sz w:val="16"/>
-                <w:szCs w:val="16"/>
-              </w:rPr>
-              <w:t>_nom</w:t>
-            </w:r>
-            <w:proofErr w:type="spellEnd"/>
+            <w:r>
+              <w:rPr>
+                <w:rFonts w:cstheme="minorHAnsi"/>
+                <w:sz w:val="16"/>
+                <w:szCs w:val="16"/>
+              </w:rPr>
+              <w:t>client_nom</w:t>
+            </w:r>
           </w:p>
         </w:tc>
         <w:tc>
@@ -1541,23 +1227,13 @@
                 <w:szCs w:val="16"/>
               </w:rPr>
             </w:pPr>
-            <w:proofErr w:type="gramStart"/>
-            <w:r>
-              <w:rPr>
-                <w:rFonts w:cstheme="minorHAnsi"/>
-                <w:sz w:val="16"/>
-                <w:szCs w:val="16"/>
-              </w:rPr>
-              <w:t>patronyme</w:t>
-            </w:r>
-            <w:proofErr w:type="gramEnd"/>
-            <w:r>
-              <w:rPr>
-                <w:rFonts w:cstheme="minorHAnsi"/>
-                <w:sz w:val="16"/>
-                <w:szCs w:val="16"/>
-              </w:rPr>
-              <w:t xml:space="preserve"> du client</w:t>
+            <w:r>
+              <w:rPr>
+                <w:rFonts w:cstheme="minorHAnsi"/>
+                <w:sz w:val="16"/>
+                <w:szCs w:val="16"/>
+              </w:rPr>
+              <w:t>patronyme du client</w:t>
             </w:r>
           </w:p>
         </w:tc>
@@ -1574,23 +1250,13 @@
                 <w:szCs w:val="16"/>
               </w:rPr>
             </w:pPr>
-            <w:proofErr w:type="gramStart"/>
-            <w:r>
-              <w:rPr>
-                <w:rFonts w:cstheme="minorHAnsi"/>
-                <w:sz w:val="16"/>
-                <w:szCs w:val="16"/>
-              </w:rPr>
-              <w:t>VARCHAR(</w:t>
-            </w:r>
-            <w:proofErr w:type="gramEnd"/>
-            <w:r>
-              <w:rPr>
-                <w:rFonts w:cstheme="minorHAnsi"/>
-                <w:sz w:val="16"/>
-                <w:szCs w:val="16"/>
-              </w:rPr>
-              <w:t>100)</w:t>
+            <w:r>
+              <w:rPr>
+                <w:rFonts w:cstheme="minorHAnsi"/>
+                <w:sz w:val="16"/>
+                <w:szCs w:val="16"/>
+              </w:rPr>
+              <w:t>VARCHAR(100)</w:t>
             </w:r>
           </w:p>
         </w:tc>
@@ -1651,26 +1317,14 @@
                 <w:szCs w:val="16"/>
               </w:rPr>
             </w:pPr>
-            <w:proofErr w:type="spellStart"/>
-            <w:proofErr w:type="gramStart"/>
-            <w:r>
-              <w:rPr>
-                <w:rFonts w:cstheme="minorHAnsi"/>
-                <w:sz w:val="16"/>
-                <w:szCs w:val="16"/>
-              </w:rPr>
-              <w:t>client</w:t>
-            </w:r>
-            <w:proofErr w:type="gramEnd"/>
-            <w:r>
-              <w:rPr>
-                <w:rFonts w:cstheme="minorHAnsi"/>
-                <w:sz w:val="16"/>
-                <w:szCs w:val="16"/>
-              </w:rPr>
-              <w:t>_prenom</w:t>
-            </w:r>
-            <w:proofErr w:type="spellEnd"/>
+            <w:r>
+              <w:rPr>
+                <w:rFonts w:cstheme="minorHAnsi"/>
+                <w:sz w:val="16"/>
+                <w:szCs w:val="16"/>
+              </w:rPr>
+              <w:t>client_prenom</w:t>
+            </w:r>
           </w:p>
         </w:tc>
         <w:tc>
@@ -1709,23 +1363,13 @@
                 <w:szCs w:val="16"/>
               </w:rPr>
             </w:pPr>
-            <w:proofErr w:type="gramStart"/>
-            <w:r>
-              <w:rPr>
-                <w:rFonts w:cstheme="minorHAnsi"/>
-                <w:sz w:val="16"/>
-                <w:szCs w:val="16"/>
-              </w:rPr>
-              <w:t>VARCHAR(</w:t>
-            </w:r>
-            <w:proofErr w:type="gramEnd"/>
-            <w:r>
-              <w:rPr>
-                <w:rFonts w:cstheme="minorHAnsi"/>
-                <w:sz w:val="16"/>
-                <w:szCs w:val="16"/>
-              </w:rPr>
-              <w:t>100)</w:t>
+            <w:r>
+              <w:rPr>
+                <w:rFonts w:cstheme="minorHAnsi"/>
+                <w:sz w:val="16"/>
+                <w:szCs w:val="16"/>
+              </w:rPr>
+              <w:t>VARCHAR(100)</w:t>
             </w:r>
           </w:p>
         </w:tc>
@@ -1786,26 +1430,14 @@
                 <w:szCs w:val="16"/>
               </w:rPr>
             </w:pPr>
-            <w:proofErr w:type="spellStart"/>
-            <w:proofErr w:type="gramStart"/>
-            <w:r>
-              <w:rPr>
-                <w:rFonts w:cstheme="minorHAnsi"/>
-                <w:sz w:val="16"/>
-                <w:szCs w:val="16"/>
-              </w:rPr>
-              <w:t>client</w:t>
-            </w:r>
-            <w:proofErr w:type="gramEnd"/>
-            <w:r>
-              <w:rPr>
-                <w:rFonts w:cstheme="minorHAnsi"/>
-                <w:sz w:val="16"/>
-                <w:szCs w:val="16"/>
-              </w:rPr>
-              <w:t>_caution</w:t>
-            </w:r>
-            <w:proofErr w:type="spellEnd"/>
+            <w:r>
+              <w:rPr>
+                <w:rFonts w:cstheme="minorHAnsi"/>
+                <w:sz w:val="16"/>
+                <w:szCs w:val="16"/>
+              </w:rPr>
+              <w:t>client_caution</w:t>
+            </w:r>
           </w:p>
         </w:tc>
         <w:tc>
@@ -1821,23 +1453,13 @@
                 <w:szCs w:val="16"/>
               </w:rPr>
             </w:pPr>
-            <w:proofErr w:type="gramStart"/>
-            <w:r>
-              <w:rPr>
-                <w:rFonts w:cstheme="minorHAnsi"/>
-                <w:sz w:val="16"/>
-                <w:szCs w:val="16"/>
-              </w:rPr>
-              <w:t>caution</w:t>
-            </w:r>
-            <w:proofErr w:type="gramEnd"/>
-            <w:r>
-              <w:rPr>
-                <w:rFonts w:cstheme="minorHAnsi"/>
-                <w:sz w:val="16"/>
-                <w:szCs w:val="16"/>
-              </w:rPr>
-              <w:t xml:space="preserve"> versée par le client</w:t>
+            <w:r>
+              <w:rPr>
+                <w:rFonts w:cstheme="minorHAnsi"/>
+                <w:sz w:val="16"/>
+                <w:szCs w:val="16"/>
+              </w:rPr>
+              <w:t>caution versée par le client</w:t>
             </w:r>
           </w:p>
         </w:tc>
@@ -1854,23 +1476,13 @@
                 <w:szCs w:val="16"/>
               </w:rPr>
             </w:pPr>
-            <w:proofErr w:type="gramStart"/>
-            <w:r>
-              <w:rPr>
-                <w:rFonts w:cstheme="minorHAnsi"/>
-                <w:sz w:val="16"/>
-                <w:szCs w:val="16"/>
-              </w:rPr>
-              <w:t>DECIMAL(</w:t>
-            </w:r>
-            <w:proofErr w:type="gramEnd"/>
-            <w:r>
-              <w:rPr>
-                <w:rFonts w:cstheme="minorHAnsi"/>
-                <w:sz w:val="16"/>
-                <w:szCs w:val="16"/>
-              </w:rPr>
-              <w:t>5,2)</w:t>
+            <w:r>
+              <w:rPr>
+                <w:rFonts w:cstheme="minorHAnsi"/>
+                <w:sz w:val="16"/>
+                <w:szCs w:val="16"/>
+              </w:rPr>
+              <w:t>DECIMAL(5,2)</w:t>
             </w:r>
           </w:p>
         </w:tc>
@@ -1939,26 +1551,14 @@
                 <w:szCs w:val="16"/>
               </w:rPr>
             </w:pPr>
-            <w:proofErr w:type="spellStart"/>
-            <w:proofErr w:type="gramStart"/>
-            <w:r>
-              <w:rPr>
-                <w:rFonts w:cstheme="minorHAnsi"/>
-                <w:sz w:val="16"/>
-                <w:szCs w:val="16"/>
-              </w:rPr>
-              <w:t>emprunt</w:t>
-            </w:r>
-            <w:proofErr w:type="gramEnd"/>
-            <w:r>
-              <w:rPr>
-                <w:rFonts w:cstheme="minorHAnsi"/>
-                <w:sz w:val="16"/>
-                <w:szCs w:val="16"/>
-              </w:rPr>
-              <w:t>_id</w:t>
-            </w:r>
-            <w:proofErr w:type="spellEnd"/>
+            <w:r>
+              <w:rPr>
+                <w:rFonts w:cstheme="minorHAnsi"/>
+                <w:sz w:val="16"/>
+                <w:szCs w:val="16"/>
+              </w:rPr>
+              <w:t>emprunt_id</w:t>
+            </w:r>
           </w:p>
         </w:tc>
         <w:tc>
@@ -1974,23 +1574,13 @@
                 <w:szCs w:val="16"/>
               </w:rPr>
             </w:pPr>
-            <w:proofErr w:type="gramStart"/>
-            <w:r>
-              <w:rPr>
-                <w:rFonts w:cstheme="minorHAnsi"/>
-                <w:sz w:val="16"/>
-                <w:szCs w:val="16"/>
-              </w:rPr>
-              <w:t>identifiant</w:t>
-            </w:r>
-            <w:proofErr w:type="gramEnd"/>
-            <w:r>
-              <w:rPr>
-                <w:rFonts w:cstheme="minorHAnsi"/>
-                <w:sz w:val="16"/>
-                <w:szCs w:val="16"/>
-              </w:rPr>
-              <w:t xml:space="preserve"> de l’emprunt</w:t>
+            <w:r>
+              <w:rPr>
+                <w:rFonts w:cstheme="minorHAnsi"/>
+                <w:sz w:val="16"/>
+                <w:szCs w:val="16"/>
+              </w:rPr>
+              <w:t>identifiant de l’emprunt</w:t>
             </w:r>
           </w:p>
         </w:tc>
@@ -2007,23 +1597,13 @@
                 <w:szCs w:val="16"/>
               </w:rPr>
             </w:pPr>
-            <w:proofErr w:type="gramStart"/>
-            <w:r>
-              <w:rPr>
-                <w:rFonts w:cstheme="minorHAnsi"/>
-                <w:sz w:val="16"/>
-                <w:szCs w:val="16"/>
-              </w:rPr>
-              <w:t>INT(</w:t>
-            </w:r>
-            <w:proofErr w:type="gramEnd"/>
-            <w:r>
-              <w:rPr>
-                <w:rFonts w:cstheme="minorHAnsi"/>
-                <w:sz w:val="16"/>
-                <w:szCs w:val="16"/>
-              </w:rPr>
-              <w:t>11)</w:t>
+            <w:r>
+              <w:rPr>
+                <w:rFonts w:cstheme="minorHAnsi"/>
+                <w:sz w:val="16"/>
+                <w:szCs w:val="16"/>
+              </w:rPr>
+              <w:t>INT(11)</w:t>
             </w:r>
           </w:p>
         </w:tc>
@@ -2040,23 +1620,13 @@
                 <w:szCs w:val="16"/>
               </w:rPr>
             </w:pPr>
-            <w:proofErr w:type="gramStart"/>
-            <w:r>
-              <w:rPr>
-                <w:rFonts w:cstheme="minorHAnsi"/>
-                <w:sz w:val="16"/>
-                <w:szCs w:val="16"/>
-              </w:rPr>
-              <w:t>identifiant</w:t>
-            </w:r>
-            <w:proofErr w:type="gramEnd"/>
-            <w:r>
-              <w:rPr>
-                <w:rFonts w:cstheme="minorHAnsi"/>
-                <w:sz w:val="16"/>
-                <w:szCs w:val="16"/>
-              </w:rPr>
-              <w:t>, A.I</w:t>
+            <w:r>
+              <w:rPr>
+                <w:rFonts w:cstheme="minorHAnsi"/>
+                <w:sz w:val="16"/>
+                <w:szCs w:val="16"/>
+              </w:rPr>
+              <w:t>identifiant, A.I</w:t>
             </w:r>
           </w:p>
         </w:tc>
@@ -2094,26 +1664,14 @@
                 <w:szCs w:val="16"/>
               </w:rPr>
             </w:pPr>
-            <w:proofErr w:type="spellStart"/>
-            <w:proofErr w:type="gramStart"/>
-            <w:r>
-              <w:rPr>
-                <w:rFonts w:cstheme="minorHAnsi"/>
-                <w:sz w:val="16"/>
-                <w:szCs w:val="16"/>
-              </w:rPr>
-              <w:t>emprunt</w:t>
-            </w:r>
-            <w:proofErr w:type="gramEnd"/>
-            <w:r>
-              <w:rPr>
-                <w:rFonts w:cstheme="minorHAnsi"/>
-                <w:sz w:val="16"/>
-                <w:szCs w:val="16"/>
-              </w:rPr>
-              <w:t>_date</w:t>
-            </w:r>
-            <w:proofErr w:type="spellEnd"/>
+            <w:r>
+              <w:rPr>
+                <w:rFonts w:cstheme="minorHAnsi"/>
+                <w:sz w:val="16"/>
+                <w:szCs w:val="16"/>
+              </w:rPr>
+              <w:t>emprunt_date</w:t>
+            </w:r>
           </w:p>
         </w:tc>
         <w:tc>
@@ -2129,23 +1687,13 @@
                 <w:szCs w:val="16"/>
               </w:rPr>
             </w:pPr>
-            <w:proofErr w:type="gramStart"/>
-            <w:r>
-              <w:rPr>
-                <w:rFonts w:cstheme="minorHAnsi"/>
-                <w:sz w:val="16"/>
-                <w:szCs w:val="16"/>
-              </w:rPr>
-              <w:t>date</w:t>
-            </w:r>
-            <w:proofErr w:type="gramEnd"/>
-            <w:r>
-              <w:rPr>
-                <w:rFonts w:cstheme="minorHAnsi"/>
-                <w:sz w:val="16"/>
-                <w:szCs w:val="16"/>
-              </w:rPr>
-              <w:t xml:space="preserve"> de l’emprunt</w:t>
+            <w:r>
+              <w:rPr>
+                <w:rFonts w:cstheme="minorHAnsi"/>
+                <w:sz w:val="16"/>
+                <w:szCs w:val="16"/>
+              </w:rPr>
+              <w:t>date de l’emprunt</w:t>
             </w:r>
           </w:p>
         </w:tc>
@@ -2229,26 +1777,14 @@
                 <w:szCs w:val="16"/>
               </w:rPr>
             </w:pPr>
-            <w:proofErr w:type="spellStart"/>
-            <w:proofErr w:type="gramStart"/>
-            <w:r>
-              <w:rPr>
-                <w:rFonts w:cstheme="minorHAnsi"/>
-                <w:sz w:val="16"/>
-                <w:szCs w:val="16"/>
-              </w:rPr>
-              <w:t>emprunt</w:t>
-            </w:r>
-            <w:proofErr w:type="gramEnd"/>
-            <w:r>
-              <w:rPr>
-                <w:rFonts w:cstheme="minorHAnsi"/>
-                <w:sz w:val="16"/>
-                <w:szCs w:val="16"/>
-              </w:rPr>
-              <w:t>_date_retour</w:t>
-            </w:r>
-            <w:proofErr w:type="spellEnd"/>
+            <w:r>
+              <w:rPr>
+                <w:rFonts w:cstheme="minorHAnsi"/>
+                <w:sz w:val="16"/>
+                <w:szCs w:val="16"/>
+              </w:rPr>
+              <w:t>emprunt_date_retour</w:t>
+            </w:r>
           </w:p>
         </w:tc>
         <w:tc>
@@ -2264,23 +1800,13 @@
                 <w:szCs w:val="16"/>
               </w:rPr>
             </w:pPr>
-            <w:proofErr w:type="gramStart"/>
-            <w:r>
-              <w:rPr>
-                <w:rFonts w:cstheme="minorHAnsi"/>
-                <w:sz w:val="16"/>
-                <w:szCs w:val="16"/>
-              </w:rPr>
-              <w:t>date</w:t>
-            </w:r>
-            <w:proofErr w:type="gramEnd"/>
-            <w:r>
-              <w:rPr>
-                <w:rFonts w:cstheme="minorHAnsi"/>
-                <w:sz w:val="16"/>
-                <w:szCs w:val="16"/>
-              </w:rPr>
-              <w:t xml:space="preserve"> de retour de l’emprunt</w:t>
+            <w:r>
+              <w:rPr>
+                <w:rFonts w:cstheme="minorHAnsi"/>
+                <w:sz w:val="16"/>
+                <w:szCs w:val="16"/>
+              </w:rPr>
+              <w:t>date de retour de l’emprunt</w:t>
             </w:r>
           </w:p>
         </w:tc>
@@ -2372,26 +1898,14 @@
                 <w:szCs w:val="16"/>
               </w:rPr>
             </w:pPr>
-            <w:proofErr w:type="spellStart"/>
-            <w:proofErr w:type="gramStart"/>
-            <w:r>
-              <w:rPr>
-                <w:rFonts w:cstheme="minorHAnsi"/>
-                <w:sz w:val="16"/>
-                <w:szCs w:val="16"/>
-              </w:rPr>
-              <w:t>cassette</w:t>
-            </w:r>
-            <w:proofErr w:type="gramEnd"/>
-            <w:r>
-              <w:rPr>
-                <w:rFonts w:cstheme="minorHAnsi"/>
-                <w:sz w:val="16"/>
-                <w:szCs w:val="16"/>
-              </w:rPr>
-              <w:t>_id</w:t>
-            </w:r>
-            <w:proofErr w:type="spellEnd"/>
+            <w:r>
+              <w:rPr>
+                <w:rFonts w:cstheme="minorHAnsi"/>
+                <w:sz w:val="16"/>
+                <w:szCs w:val="16"/>
+              </w:rPr>
+              <w:t>cassette_id</w:t>
+            </w:r>
           </w:p>
         </w:tc>
         <w:tc>
@@ -2407,23 +1921,13 @@
                 <w:szCs w:val="16"/>
               </w:rPr>
             </w:pPr>
-            <w:proofErr w:type="gramStart"/>
-            <w:r>
-              <w:rPr>
-                <w:rFonts w:cstheme="minorHAnsi"/>
-                <w:sz w:val="16"/>
-                <w:szCs w:val="16"/>
-              </w:rPr>
-              <w:t>identifiant</w:t>
-            </w:r>
-            <w:proofErr w:type="gramEnd"/>
-            <w:r>
-              <w:rPr>
-                <w:rFonts w:cstheme="minorHAnsi"/>
-                <w:sz w:val="16"/>
-                <w:szCs w:val="16"/>
-              </w:rPr>
-              <w:t xml:space="preserve"> de la cassette</w:t>
+            <w:r>
+              <w:rPr>
+                <w:rFonts w:cstheme="minorHAnsi"/>
+                <w:sz w:val="16"/>
+                <w:szCs w:val="16"/>
+              </w:rPr>
+              <w:t>identifiant de la cassette</w:t>
             </w:r>
           </w:p>
         </w:tc>
@@ -2440,23 +1944,13 @@
                 <w:szCs w:val="16"/>
               </w:rPr>
             </w:pPr>
-            <w:proofErr w:type="gramStart"/>
-            <w:r>
-              <w:rPr>
-                <w:rFonts w:cstheme="minorHAnsi"/>
-                <w:sz w:val="16"/>
-                <w:szCs w:val="16"/>
-              </w:rPr>
-              <w:t>INT(</w:t>
-            </w:r>
-            <w:proofErr w:type="gramEnd"/>
-            <w:r>
-              <w:rPr>
-                <w:rFonts w:cstheme="minorHAnsi"/>
-                <w:sz w:val="16"/>
-                <w:szCs w:val="16"/>
-              </w:rPr>
-              <w:t>11)</w:t>
+            <w:r>
+              <w:rPr>
+                <w:rFonts w:cstheme="minorHAnsi"/>
+                <w:sz w:val="16"/>
+                <w:szCs w:val="16"/>
+              </w:rPr>
+              <w:t>INT(11)</w:t>
             </w:r>
           </w:p>
         </w:tc>
@@ -2473,23 +1967,13 @@
                 <w:szCs w:val="16"/>
               </w:rPr>
             </w:pPr>
-            <w:proofErr w:type="gramStart"/>
-            <w:r>
-              <w:rPr>
-                <w:rFonts w:cstheme="minorHAnsi"/>
-                <w:sz w:val="16"/>
-                <w:szCs w:val="16"/>
-              </w:rPr>
-              <w:t>identifiant</w:t>
-            </w:r>
-            <w:proofErr w:type="gramEnd"/>
-            <w:r>
-              <w:rPr>
-                <w:rFonts w:cstheme="minorHAnsi"/>
-                <w:sz w:val="16"/>
-                <w:szCs w:val="16"/>
-              </w:rPr>
-              <w:t>, A.I</w:t>
+            <w:r>
+              <w:rPr>
+                <w:rFonts w:cstheme="minorHAnsi"/>
+                <w:sz w:val="16"/>
+                <w:szCs w:val="16"/>
+              </w:rPr>
+              <w:t>identifiant, A.I</w:t>
             </w:r>
           </w:p>
         </w:tc>
@@ -2527,26 +2011,14 @@
                 <w:szCs w:val="16"/>
               </w:rPr>
             </w:pPr>
-            <w:proofErr w:type="spellStart"/>
-            <w:proofErr w:type="gramStart"/>
-            <w:r>
-              <w:rPr>
-                <w:rFonts w:cstheme="minorHAnsi"/>
-                <w:sz w:val="16"/>
-                <w:szCs w:val="16"/>
-              </w:rPr>
-              <w:t>cassette</w:t>
-            </w:r>
-            <w:proofErr w:type="gramEnd"/>
-            <w:r>
-              <w:rPr>
-                <w:rFonts w:cstheme="minorHAnsi"/>
-                <w:sz w:val="16"/>
-                <w:szCs w:val="16"/>
-              </w:rPr>
-              <w:t>_date_mise_en_service</w:t>
-            </w:r>
-            <w:proofErr w:type="spellEnd"/>
+            <w:r>
+              <w:rPr>
+                <w:rFonts w:cstheme="minorHAnsi"/>
+                <w:sz w:val="16"/>
+                <w:szCs w:val="16"/>
+              </w:rPr>
+              <w:t>cassette_date_mise_en_service</w:t>
+            </w:r>
           </w:p>
         </w:tc>
         <w:tc>
@@ -2652,26 +2124,14 @@
                 <w:szCs w:val="16"/>
               </w:rPr>
             </w:pPr>
-            <w:proofErr w:type="spellStart"/>
-            <w:proofErr w:type="gramStart"/>
-            <w:r>
-              <w:rPr>
-                <w:rFonts w:cstheme="minorHAnsi"/>
-                <w:sz w:val="16"/>
-                <w:szCs w:val="16"/>
-              </w:rPr>
-              <w:t>cassette</w:t>
-            </w:r>
-            <w:proofErr w:type="gramEnd"/>
-            <w:r>
-              <w:rPr>
-                <w:rFonts w:cstheme="minorHAnsi"/>
-                <w:sz w:val="16"/>
-                <w:szCs w:val="16"/>
-              </w:rPr>
-              <w:t>_titre_du_film</w:t>
-            </w:r>
-            <w:proofErr w:type="spellEnd"/>
+            <w:r>
+              <w:rPr>
+                <w:rFonts w:cstheme="minorHAnsi"/>
+                <w:sz w:val="16"/>
+                <w:szCs w:val="16"/>
+              </w:rPr>
+              <w:t>cassette_titre_du_film</w:t>
+            </w:r>
           </w:p>
         </w:tc>
         <w:tc>
@@ -2687,23 +2147,13 @@
                 <w:szCs w:val="16"/>
               </w:rPr>
             </w:pPr>
-            <w:proofErr w:type="gramStart"/>
-            <w:r>
-              <w:rPr>
-                <w:rFonts w:cstheme="minorHAnsi"/>
-                <w:sz w:val="16"/>
-                <w:szCs w:val="16"/>
-              </w:rPr>
-              <w:t>titre</w:t>
-            </w:r>
-            <w:proofErr w:type="gramEnd"/>
-            <w:r>
-              <w:rPr>
-                <w:rFonts w:cstheme="minorHAnsi"/>
-                <w:sz w:val="16"/>
-                <w:szCs w:val="16"/>
-              </w:rPr>
-              <w:t xml:space="preserve"> du film sur la casette</w:t>
+            <w:r>
+              <w:rPr>
+                <w:rFonts w:cstheme="minorHAnsi"/>
+                <w:sz w:val="16"/>
+                <w:szCs w:val="16"/>
+              </w:rPr>
+              <w:t>titre du film sur la casette</w:t>
             </w:r>
           </w:p>
         </w:tc>
@@ -2720,23 +2170,13 @@
                 <w:szCs w:val="16"/>
               </w:rPr>
             </w:pPr>
-            <w:proofErr w:type="gramStart"/>
-            <w:r>
-              <w:rPr>
-                <w:rFonts w:cstheme="minorHAnsi"/>
-                <w:sz w:val="16"/>
-                <w:szCs w:val="16"/>
-              </w:rPr>
-              <w:t>VARCHAR(</w:t>
-            </w:r>
-            <w:proofErr w:type="gramEnd"/>
-            <w:r>
-              <w:rPr>
-                <w:rFonts w:cstheme="minorHAnsi"/>
-                <w:sz w:val="16"/>
-                <w:szCs w:val="16"/>
-              </w:rPr>
-              <w:t>255)</w:t>
+            <w:r>
+              <w:rPr>
+                <w:rFonts w:cstheme="minorHAnsi"/>
+                <w:sz w:val="16"/>
+                <w:szCs w:val="16"/>
+              </w:rPr>
+              <w:t>VARCHAR(255)</w:t>
             </w:r>
           </w:p>
         </w:tc>
@@ -2813,26 +2253,14 @@
                 <w:szCs w:val="16"/>
               </w:rPr>
             </w:pPr>
-            <w:proofErr w:type="spellStart"/>
-            <w:proofErr w:type="gramStart"/>
-            <w:r>
-              <w:rPr>
-                <w:rFonts w:cstheme="minorHAnsi"/>
-                <w:sz w:val="16"/>
-                <w:szCs w:val="16"/>
-              </w:rPr>
-              <w:t>film</w:t>
-            </w:r>
-            <w:proofErr w:type="gramEnd"/>
-            <w:r>
-              <w:rPr>
-                <w:rFonts w:cstheme="minorHAnsi"/>
-                <w:sz w:val="16"/>
-                <w:szCs w:val="16"/>
-              </w:rPr>
-              <w:t>_id</w:t>
-            </w:r>
-            <w:proofErr w:type="spellEnd"/>
+            <w:r>
+              <w:rPr>
+                <w:rFonts w:cstheme="minorHAnsi"/>
+                <w:sz w:val="16"/>
+                <w:szCs w:val="16"/>
+              </w:rPr>
+              <w:t>film_id</w:t>
+            </w:r>
           </w:p>
         </w:tc>
         <w:tc>
@@ -2871,23 +2299,13 @@
                 <w:szCs w:val="16"/>
               </w:rPr>
             </w:pPr>
-            <w:proofErr w:type="gramStart"/>
-            <w:r>
-              <w:rPr>
-                <w:rFonts w:cstheme="minorHAnsi"/>
-                <w:sz w:val="16"/>
-                <w:szCs w:val="16"/>
-              </w:rPr>
-              <w:t>INT(</w:t>
-            </w:r>
-            <w:proofErr w:type="gramEnd"/>
-            <w:r>
-              <w:rPr>
-                <w:rFonts w:cstheme="minorHAnsi"/>
-                <w:sz w:val="16"/>
-                <w:szCs w:val="16"/>
-              </w:rPr>
-              <w:t>11)</w:t>
+            <w:r>
+              <w:rPr>
+                <w:rFonts w:cstheme="minorHAnsi"/>
+                <w:sz w:val="16"/>
+                <w:szCs w:val="16"/>
+              </w:rPr>
+              <w:t>INT(11)</w:t>
             </w:r>
           </w:p>
         </w:tc>
@@ -2910,18 +2328,8 @@
                 <w:sz w:val="16"/>
                 <w:szCs w:val="16"/>
               </w:rPr>
-              <w:t xml:space="preserve">Identifiant, </w:t>
-            </w:r>
-            <w:proofErr w:type="gramStart"/>
-            <w:r>
-              <w:rPr>
-                <w:rFonts w:cstheme="minorHAnsi"/>
-                <w:sz w:val="16"/>
-                <w:szCs w:val="16"/>
-              </w:rPr>
-              <w:t>A.I</w:t>
-            </w:r>
-            <w:proofErr w:type="gramEnd"/>
+              <w:t>Identifiant, A.I</w:t>
+            </w:r>
           </w:p>
         </w:tc>
       </w:tr>
@@ -2958,26 +2366,14 @@
                 <w:szCs w:val="16"/>
               </w:rPr>
             </w:pPr>
-            <w:proofErr w:type="spellStart"/>
-            <w:proofErr w:type="gramStart"/>
-            <w:r>
-              <w:rPr>
-                <w:rFonts w:cstheme="minorHAnsi"/>
-                <w:sz w:val="16"/>
-                <w:szCs w:val="16"/>
-              </w:rPr>
-              <w:t>film</w:t>
-            </w:r>
-            <w:proofErr w:type="gramEnd"/>
-            <w:r>
-              <w:rPr>
-                <w:rFonts w:cstheme="minorHAnsi"/>
-                <w:sz w:val="16"/>
-                <w:szCs w:val="16"/>
-              </w:rPr>
-              <w:t>_titre</w:t>
-            </w:r>
-            <w:proofErr w:type="spellEnd"/>
+            <w:r>
+              <w:rPr>
+                <w:rFonts w:cstheme="minorHAnsi"/>
+                <w:sz w:val="16"/>
+                <w:szCs w:val="16"/>
+              </w:rPr>
+              <w:t>film_titre</w:t>
+            </w:r>
           </w:p>
         </w:tc>
         <w:tc>
@@ -2993,23 +2389,13 @@
                 <w:szCs w:val="16"/>
               </w:rPr>
             </w:pPr>
-            <w:proofErr w:type="gramStart"/>
-            <w:r>
-              <w:rPr>
-                <w:rFonts w:cstheme="minorHAnsi"/>
-                <w:sz w:val="16"/>
-                <w:szCs w:val="16"/>
-              </w:rPr>
-              <w:t>titre</w:t>
-            </w:r>
-            <w:proofErr w:type="gramEnd"/>
-            <w:r>
-              <w:rPr>
-                <w:rFonts w:cstheme="minorHAnsi"/>
-                <w:sz w:val="16"/>
-                <w:szCs w:val="16"/>
-              </w:rPr>
-              <w:t xml:space="preserve"> du film</w:t>
+            <w:r>
+              <w:rPr>
+                <w:rFonts w:cstheme="minorHAnsi"/>
+                <w:sz w:val="16"/>
+                <w:szCs w:val="16"/>
+              </w:rPr>
+              <w:t>titre du film</w:t>
             </w:r>
           </w:p>
         </w:tc>
@@ -3026,23 +2412,13 @@
                 <w:szCs w:val="16"/>
               </w:rPr>
             </w:pPr>
-            <w:proofErr w:type="gramStart"/>
-            <w:r>
-              <w:rPr>
-                <w:rFonts w:cstheme="minorHAnsi"/>
-                <w:sz w:val="16"/>
-                <w:szCs w:val="16"/>
-              </w:rPr>
-              <w:t>VARCHAR(</w:t>
-            </w:r>
-            <w:proofErr w:type="gramEnd"/>
-            <w:r>
-              <w:rPr>
-                <w:rFonts w:cstheme="minorHAnsi"/>
-                <w:sz w:val="16"/>
-                <w:szCs w:val="16"/>
-              </w:rPr>
-              <w:t>255)</w:t>
+            <w:r>
+              <w:rPr>
+                <w:rFonts w:cstheme="minorHAnsi"/>
+                <w:sz w:val="16"/>
+                <w:szCs w:val="16"/>
+              </w:rPr>
+              <w:t>VARCHAR(255)</w:t>
             </w:r>
           </w:p>
         </w:tc>
@@ -3103,26 +2479,14 @@
                 <w:szCs w:val="16"/>
               </w:rPr>
             </w:pPr>
-            <w:proofErr w:type="spellStart"/>
-            <w:proofErr w:type="gramStart"/>
-            <w:r>
-              <w:rPr>
-                <w:rFonts w:cstheme="minorHAnsi"/>
-                <w:sz w:val="16"/>
-                <w:szCs w:val="16"/>
-              </w:rPr>
-              <w:t>film</w:t>
-            </w:r>
-            <w:proofErr w:type="gramEnd"/>
-            <w:r>
-              <w:rPr>
-                <w:rFonts w:cstheme="minorHAnsi"/>
-                <w:sz w:val="16"/>
-                <w:szCs w:val="16"/>
-              </w:rPr>
-              <w:t>_genre</w:t>
-            </w:r>
-            <w:proofErr w:type="spellEnd"/>
+            <w:r>
+              <w:rPr>
+                <w:rFonts w:cstheme="minorHAnsi"/>
+                <w:sz w:val="16"/>
+                <w:szCs w:val="16"/>
+              </w:rPr>
+              <w:t>film_genre</w:t>
+            </w:r>
           </w:p>
         </w:tc>
         <w:tc>
@@ -3138,23 +2502,13 @@
                 <w:szCs w:val="16"/>
               </w:rPr>
             </w:pPr>
-            <w:proofErr w:type="gramStart"/>
-            <w:r>
-              <w:rPr>
-                <w:rFonts w:cstheme="minorHAnsi"/>
-                <w:sz w:val="16"/>
-                <w:szCs w:val="16"/>
-              </w:rPr>
-              <w:t>genre</w:t>
-            </w:r>
-            <w:proofErr w:type="gramEnd"/>
-            <w:r>
-              <w:rPr>
-                <w:rFonts w:cstheme="minorHAnsi"/>
-                <w:sz w:val="16"/>
-                <w:szCs w:val="16"/>
-              </w:rPr>
-              <w:t xml:space="preserve"> du film( policier, comédie, action etc…)</w:t>
+            <w:r>
+              <w:rPr>
+                <w:rFonts w:cstheme="minorHAnsi"/>
+                <w:sz w:val="16"/>
+                <w:szCs w:val="16"/>
+              </w:rPr>
+              <w:t>genre du film( policier, comédie, action etc…)</w:t>
             </w:r>
           </w:p>
         </w:tc>
@@ -3171,23 +2525,13 @@
                 <w:szCs w:val="16"/>
               </w:rPr>
             </w:pPr>
-            <w:proofErr w:type="gramStart"/>
-            <w:r>
-              <w:rPr>
-                <w:rFonts w:cstheme="minorHAnsi"/>
-                <w:sz w:val="16"/>
-                <w:szCs w:val="16"/>
-              </w:rPr>
-              <w:t>VARCHAR(</w:t>
-            </w:r>
-            <w:proofErr w:type="gramEnd"/>
-            <w:r>
-              <w:rPr>
-                <w:rFonts w:cstheme="minorHAnsi"/>
-                <w:sz w:val="16"/>
-                <w:szCs w:val="16"/>
-              </w:rPr>
-              <w:t>50)</w:t>
+            <w:r>
+              <w:rPr>
+                <w:rFonts w:cstheme="minorHAnsi"/>
+                <w:sz w:val="16"/>
+                <w:szCs w:val="16"/>
+              </w:rPr>
+              <w:t>VARCHAR(50)</w:t>
             </w:r>
           </w:p>
         </w:tc>
@@ -3248,24 +2592,13 @@
                 <w:szCs w:val="16"/>
               </w:rPr>
             </w:pPr>
-            <w:proofErr w:type="spellStart"/>
-            <w:proofErr w:type="gramStart"/>
-            <w:r>
-              <w:rPr>
-                <w:rFonts w:cstheme="minorHAnsi"/>
-                <w:sz w:val="16"/>
-                <w:szCs w:val="16"/>
-              </w:rPr>
-              <w:t>film</w:t>
-            </w:r>
-            <w:proofErr w:type="gramEnd"/>
-            <w:r>
-              <w:rPr>
-                <w:rFonts w:cstheme="minorHAnsi"/>
-                <w:sz w:val="16"/>
-                <w:szCs w:val="16"/>
-              </w:rPr>
-              <w:t>_</w:t>
+            <w:r>
+              <w:rPr>
+                <w:rFonts w:cstheme="minorHAnsi"/>
+                <w:sz w:val="16"/>
+                <w:szCs w:val="16"/>
+              </w:rPr>
+              <w:t>film_</w:t>
             </w:r>
             <w:r>
               <w:rPr>
@@ -3283,7 +2616,6 @@
               </w:rPr>
               <w:t>_age</w:t>
             </w:r>
-            <w:proofErr w:type="spellEnd"/>
           </w:p>
         </w:tc>
         <w:tc>
@@ -3299,23 +2631,13 @@
                 <w:szCs w:val="16"/>
               </w:rPr>
             </w:pPr>
-            <w:proofErr w:type="gramStart"/>
-            <w:r>
-              <w:rPr>
-                <w:rFonts w:cstheme="minorHAnsi"/>
-                <w:sz w:val="16"/>
-                <w:szCs w:val="16"/>
-              </w:rPr>
-              <w:t>restriction</w:t>
-            </w:r>
-            <w:proofErr w:type="gramEnd"/>
-            <w:r>
-              <w:rPr>
-                <w:rFonts w:cstheme="minorHAnsi"/>
-                <w:sz w:val="16"/>
-                <w:szCs w:val="16"/>
-              </w:rPr>
-              <w:t xml:space="preserve"> âge pour visionner le film</w:t>
+            <w:r>
+              <w:rPr>
+                <w:rFonts w:cstheme="minorHAnsi"/>
+                <w:sz w:val="16"/>
+                <w:szCs w:val="16"/>
+              </w:rPr>
+              <w:t>restriction âge pour visionner le film</w:t>
             </w:r>
           </w:p>
         </w:tc>
@@ -3332,23 +2654,13 @@
                 <w:szCs w:val="16"/>
               </w:rPr>
             </w:pPr>
-            <w:proofErr w:type="gramStart"/>
-            <w:r>
-              <w:rPr>
-                <w:rFonts w:cstheme="minorHAnsi"/>
-                <w:sz w:val="16"/>
-                <w:szCs w:val="16"/>
-              </w:rPr>
-              <w:t>VARCHAR(</w:t>
-            </w:r>
-            <w:proofErr w:type="gramEnd"/>
-            <w:r>
-              <w:rPr>
-                <w:rFonts w:cstheme="minorHAnsi"/>
-                <w:sz w:val="16"/>
-                <w:szCs w:val="16"/>
-              </w:rPr>
-              <w:t>5)</w:t>
+            <w:r>
+              <w:rPr>
+                <w:rFonts w:cstheme="minorHAnsi"/>
+                <w:sz w:val="16"/>
+                <w:szCs w:val="16"/>
+              </w:rPr>
+              <w:t>VARCHAR(5)</w:t>
             </w:r>
           </w:p>
         </w:tc>
@@ -3409,26 +2721,14 @@
                 <w:szCs w:val="16"/>
               </w:rPr>
             </w:pPr>
-            <w:proofErr w:type="spellStart"/>
-            <w:proofErr w:type="gramStart"/>
-            <w:r>
-              <w:rPr>
-                <w:rFonts w:cstheme="minorHAnsi"/>
-                <w:sz w:val="16"/>
-                <w:szCs w:val="16"/>
-              </w:rPr>
-              <w:t>film</w:t>
-            </w:r>
-            <w:proofErr w:type="gramEnd"/>
-            <w:r>
-              <w:rPr>
-                <w:rFonts w:cstheme="minorHAnsi"/>
-                <w:sz w:val="16"/>
-                <w:szCs w:val="16"/>
-              </w:rPr>
-              <w:t>_duree</w:t>
-            </w:r>
-            <w:proofErr w:type="spellEnd"/>
+            <w:r>
+              <w:rPr>
+                <w:rFonts w:cstheme="minorHAnsi"/>
+                <w:sz w:val="16"/>
+                <w:szCs w:val="16"/>
+              </w:rPr>
+              <w:t>film_duree</w:t>
+            </w:r>
           </w:p>
         </w:tc>
         <w:tc>
@@ -3444,25 +2744,13 @@
                 <w:szCs w:val="16"/>
               </w:rPr>
             </w:pPr>
-            <w:proofErr w:type="spellStart"/>
-            <w:proofErr w:type="gramStart"/>
-            <w:r>
-              <w:rPr>
-                <w:rFonts w:cstheme="minorHAnsi"/>
-                <w:sz w:val="16"/>
-                <w:szCs w:val="16"/>
-              </w:rPr>
-              <w:t>duree</w:t>
-            </w:r>
-            <w:proofErr w:type="spellEnd"/>
-            <w:proofErr w:type="gramEnd"/>
-            <w:r>
-              <w:rPr>
-                <w:rFonts w:cstheme="minorHAnsi"/>
-                <w:sz w:val="16"/>
-                <w:szCs w:val="16"/>
-              </w:rPr>
-              <w:t xml:space="preserve"> du film</w:t>
+            <w:r>
+              <w:rPr>
+                <w:rFonts w:cstheme="minorHAnsi"/>
+                <w:sz w:val="16"/>
+                <w:szCs w:val="16"/>
+              </w:rPr>
+              <w:t>duree du film</w:t>
             </w:r>
           </w:p>
         </w:tc>
@@ -3479,23 +2767,13 @@
                 <w:szCs w:val="16"/>
               </w:rPr>
             </w:pPr>
-            <w:proofErr w:type="gramStart"/>
-            <w:r>
-              <w:rPr>
-                <w:rFonts w:cstheme="minorHAnsi"/>
-                <w:sz w:val="16"/>
-                <w:szCs w:val="16"/>
-              </w:rPr>
-              <w:t>CHAR(</w:t>
-            </w:r>
-            <w:proofErr w:type="gramEnd"/>
-            <w:r>
-              <w:rPr>
-                <w:rFonts w:cstheme="minorHAnsi"/>
-                <w:sz w:val="16"/>
-                <w:szCs w:val="16"/>
-              </w:rPr>
-              <w:t>5)</w:t>
+            <w:r>
+              <w:rPr>
+                <w:rFonts w:cstheme="minorHAnsi"/>
+                <w:sz w:val="16"/>
+                <w:szCs w:val="16"/>
+              </w:rPr>
+              <w:t>CHAR(5)</w:t>
             </w:r>
           </w:p>
         </w:tc>
@@ -3564,26 +2842,14 @@
                 <w:szCs w:val="16"/>
               </w:rPr>
             </w:pPr>
-            <w:proofErr w:type="spellStart"/>
-            <w:proofErr w:type="gramStart"/>
-            <w:r>
-              <w:rPr>
-                <w:rFonts w:cstheme="minorHAnsi"/>
-                <w:sz w:val="16"/>
-                <w:szCs w:val="16"/>
-              </w:rPr>
-              <w:t>realisateur</w:t>
-            </w:r>
-            <w:proofErr w:type="gramEnd"/>
-            <w:r>
-              <w:rPr>
-                <w:rFonts w:cstheme="minorHAnsi"/>
-                <w:sz w:val="16"/>
-                <w:szCs w:val="16"/>
-              </w:rPr>
-              <w:t>_id</w:t>
-            </w:r>
-            <w:proofErr w:type="spellEnd"/>
+            <w:r>
+              <w:rPr>
+                <w:rFonts w:cstheme="minorHAnsi"/>
+                <w:sz w:val="16"/>
+                <w:szCs w:val="16"/>
+              </w:rPr>
+              <w:t>realisateur_id</w:t>
+            </w:r>
           </w:p>
         </w:tc>
         <w:tc>
@@ -3622,23 +2888,13 @@
                 <w:szCs w:val="16"/>
               </w:rPr>
             </w:pPr>
-            <w:proofErr w:type="gramStart"/>
-            <w:r>
-              <w:rPr>
-                <w:rFonts w:cstheme="minorHAnsi"/>
-                <w:sz w:val="16"/>
-                <w:szCs w:val="16"/>
-              </w:rPr>
-              <w:t>INT(</w:t>
-            </w:r>
-            <w:proofErr w:type="gramEnd"/>
-            <w:r>
-              <w:rPr>
-                <w:rFonts w:cstheme="minorHAnsi"/>
-                <w:sz w:val="16"/>
-                <w:szCs w:val="16"/>
-              </w:rPr>
-              <w:t>11)</w:t>
+            <w:r>
+              <w:rPr>
+                <w:rFonts w:cstheme="minorHAnsi"/>
+                <w:sz w:val="16"/>
+                <w:szCs w:val="16"/>
+              </w:rPr>
+              <w:t>INT(11)</w:t>
             </w:r>
           </w:p>
         </w:tc>
@@ -3655,23 +2911,13 @@
                 <w:szCs w:val="16"/>
               </w:rPr>
             </w:pPr>
-            <w:proofErr w:type="gramStart"/>
-            <w:r>
-              <w:rPr>
-                <w:rFonts w:cstheme="minorHAnsi"/>
-                <w:sz w:val="16"/>
-                <w:szCs w:val="16"/>
-              </w:rPr>
-              <w:t>identifiant</w:t>
-            </w:r>
-            <w:proofErr w:type="gramEnd"/>
-            <w:r>
-              <w:rPr>
-                <w:rFonts w:cstheme="minorHAnsi"/>
-                <w:sz w:val="16"/>
-                <w:szCs w:val="16"/>
-              </w:rPr>
-              <w:t>, A.I</w:t>
+            <w:r>
+              <w:rPr>
+                <w:rFonts w:cstheme="minorHAnsi"/>
+                <w:sz w:val="16"/>
+                <w:szCs w:val="16"/>
+              </w:rPr>
+              <w:t>identifiant, A.I</w:t>
             </w:r>
           </w:p>
         </w:tc>
@@ -3709,26 +2955,14 @@
                 <w:szCs w:val="16"/>
               </w:rPr>
             </w:pPr>
-            <w:proofErr w:type="spellStart"/>
-            <w:proofErr w:type="gramStart"/>
-            <w:r>
-              <w:rPr>
-                <w:rFonts w:cstheme="minorHAnsi"/>
-                <w:sz w:val="16"/>
-                <w:szCs w:val="16"/>
-              </w:rPr>
-              <w:t>realisateur</w:t>
-            </w:r>
-            <w:proofErr w:type="gramEnd"/>
-            <w:r>
-              <w:rPr>
-                <w:rFonts w:cstheme="minorHAnsi"/>
-                <w:sz w:val="16"/>
-                <w:szCs w:val="16"/>
-              </w:rPr>
-              <w:t>_nom</w:t>
-            </w:r>
-            <w:proofErr w:type="spellEnd"/>
+            <w:r>
+              <w:rPr>
+                <w:rFonts w:cstheme="minorHAnsi"/>
+                <w:sz w:val="16"/>
+                <w:szCs w:val="16"/>
+              </w:rPr>
+              <w:t>realisateur_nom</w:t>
+            </w:r>
           </w:p>
         </w:tc>
         <w:tc>
@@ -3767,23 +3001,13 @@
                 <w:szCs w:val="16"/>
               </w:rPr>
             </w:pPr>
-            <w:proofErr w:type="gramStart"/>
-            <w:r>
-              <w:rPr>
-                <w:rFonts w:cstheme="minorHAnsi"/>
-                <w:sz w:val="16"/>
-                <w:szCs w:val="16"/>
-              </w:rPr>
-              <w:t>VARCHAR(</w:t>
-            </w:r>
-            <w:proofErr w:type="gramEnd"/>
-            <w:r>
-              <w:rPr>
-                <w:rFonts w:cstheme="minorHAnsi"/>
-                <w:sz w:val="16"/>
-                <w:szCs w:val="16"/>
-              </w:rPr>
-              <w:t>50)</w:t>
+            <w:r>
+              <w:rPr>
+                <w:rFonts w:cstheme="minorHAnsi"/>
+                <w:sz w:val="16"/>
+                <w:szCs w:val="16"/>
+              </w:rPr>
+              <w:t>VARCHAR(50)</w:t>
             </w:r>
           </w:p>
         </w:tc>
@@ -3844,26 +3068,14 @@
                 <w:szCs w:val="16"/>
               </w:rPr>
             </w:pPr>
-            <w:proofErr w:type="spellStart"/>
-            <w:proofErr w:type="gramStart"/>
-            <w:r>
-              <w:rPr>
-                <w:rFonts w:cstheme="minorHAnsi"/>
-                <w:sz w:val="16"/>
-                <w:szCs w:val="16"/>
-              </w:rPr>
-              <w:t>realisateur</w:t>
-            </w:r>
-            <w:proofErr w:type="gramEnd"/>
-            <w:r>
-              <w:rPr>
-                <w:rFonts w:cstheme="minorHAnsi"/>
-                <w:sz w:val="16"/>
-                <w:szCs w:val="16"/>
-              </w:rPr>
-              <w:t>_prenom</w:t>
-            </w:r>
-            <w:proofErr w:type="spellEnd"/>
+            <w:r>
+              <w:rPr>
+                <w:rFonts w:cstheme="minorHAnsi"/>
+                <w:sz w:val="16"/>
+                <w:szCs w:val="16"/>
+              </w:rPr>
+              <w:t>realisateur_prenom</w:t>
+            </w:r>
           </w:p>
         </w:tc>
         <w:tc>
@@ -3902,23 +3114,13 @@
                 <w:szCs w:val="16"/>
               </w:rPr>
             </w:pPr>
-            <w:proofErr w:type="gramStart"/>
-            <w:r>
-              <w:rPr>
-                <w:rFonts w:cstheme="minorHAnsi"/>
-                <w:sz w:val="16"/>
-                <w:szCs w:val="16"/>
-              </w:rPr>
-              <w:t>VARCHAR(</w:t>
-            </w:r>
-            <w:proofErr w:type="gramEnd"/>
-            <w:r>
-              <w:rPr>
-                <w:rFonts w:cstheme="minorHAnsi"/>
-                <w:sz w:val="16"/>
-                <w:szCs w:val="16"/>
-              </w:rPr>
-              <w:t>50)</w:t>
+            <w:r>
+              <w:rPr>
+                <w:rFonts w:cstheme="minorHAnsi"/>
+                <w:sz w:val="16"/>
+                <w:szCs w:val="16"/>
+              </w:rPr>
+              <w:t>VARCHAR(50)</w:t>
             </w:r>
           </w:p>
         </w:tc>
@@ -3987,26 +3189,14 @@
                 <w:szCs w:val="16"/>
               </w:rPr>
             </w:pPr>
-            <w:proofErr w:type="spellStart"/>
-            <w:proofErr w:type="gramStart"/>
-            <w:r>
-              <w:rPr>
-                <w:rFonts w:cstheme="minorHAnsi"/>
-                <w:sz w:val="16"/>
-                <w:szCs w:val="16"/>
-              </w:rPr>
-              <w:t>acteur</w:t>
-            </w:r>
-            <w:proofErr w:type="gramEnd"/>
-            <w:r>
-              <w:rPr>
-                <w:rFonts w:cstheme="minorHAnsi"/>
-                <w:sz w:val="16"/>
-                <w:szCs w:val="16"/>
-              </w:rPr>
-              <w:t>_id</w:t>
-            </w:r>
-            <w:proofErr w:type="spellEnd"/>
+            <w:r>
+              <w:rPr>
+                <w:rFonts w:cstheme="minorHAnsi"/>
+                <w:sz w:val="16"/>
+                <w:szCs w:val="16"/>
+              </w:rPr>
+              <w:t>acteur_id</w:t>
+            </w:r>
           </w:p>
         </w:tc>
         <w:tc>
@@ -4022,23 +3212,13 @@
                 <w:szCs w:val="16"/>
               </w:rPr>
             </w:pPr>
-            <w:proofErr w:type="gramStart"/>
-            <w:r>
-              <w:rPr>
-                <w:rFonts w:cstheme="minorHAnsi"/>
-                <w:sz w:val="16"/>
-                <w:szCs w:val="16"/>
-              </w:rPr>
-              <w:t>identifiant</w:t>
-            </w:r>
-            <w:proofErr w:type="gramEnd"/>
-            <w:r>
-              <w:rPr>
-                <w:rFonts w:cstheme="minorHAnsi"/>
-                <w:sz w:val="16"/>
-                <w:szCs w:val="16"/>
-              </w:rPr>
-              <w:t xml:space="preserve"> de l’acteur</w:t>
+            <w:r>
+              <w:rPr>
+                <w:rFonts w:cstheme="minorHAnsi"/>
+                <w:sz w:val="16"/>
+                <w:szCs w:val="16"/>
+              </w:rPr>
+              <w:t>identifiant de l’acteur</w:t>
             </w:r>
           </w:p>
         </w:tc>
@@ -4055,23 +3235,13 @@
                 <w:szCs w:val="16"/>
               </w:rPr>
             </w:pPr>
-            <w:proofErr w:type="gramStart"/>
-            <w:r>
-              <w:rPr>
-                <w:rFonts w:cstheme="minorHAnsi"/>
-                <w:sz w:val="16"/>
-                <w:szCs w:val="16"/>
-              </w:rPr>
-              <w:t>INT(</w:t>
-            </w:r>
-            <w:proofErr w:type="gramEnd"/>
-            <w:r>
-              <w:rPr>
-                <w:rFonts w:cstheme="minorHAnsi"/>
-                <w:sz w:val="16"/>
-                <w:szCs w:val="16"/>
-              </w:rPr>
-              <w:t>11)</w:t>
+            <w:r>
+              <w:rPr>
+                <w:rFonts w:cstheme="minorHAnsi"/>
+                <w:sz w:val="16"/>
+                <w:szCs w:val="16"/>
+              </w:rPr>
+              <w:t>INT(11)</w:t>
             </w:r>
           </w:p>
         </w:tc>
@@ -4094,18 +3264,8 @@
                 <w:sz w:val="16"/>
                 <w:szCs w:val="16"/>
               </w:rPr>
-              <w:t xml:space="preserve">Identifiant, </w:t>
-            </w:r>
-            <w:proofErr w:type="gramStart"/>
-            <w:r>
-              <w:rPr>
-                <w:rFonts w:cstheme="minorHAnsi"/>
-                <w:sz w:val="16"/>
-                <w:szCs w:val="16"/>
-              </w:rPr>
-              <w:t>A.I</w:t>
-            </w:r>
-            <w:proofErr w:type="gramEnd"/>
+              <w:t>Identifiant, A.I</w:t>
+            </w:r>
           </w:p>
         </w:tc>
       </w:tr>
@@ -4142,26 +3302,14 @@
                 <w:szCs w:val="16"/>
               </w:rPr>
             </w:pPr>
-            <w:proofErr w:type="spellStart"/>
-            <w:proofErr w:type="gramStart"/>
-            <w:r>
-              <w:rPr>
-                <w:rFonts w:cstheme="minorHAnsi"/>
-                <w:sz w:val="16"/>
-                <w:szCs w:val="16"/>
-              </w:rPr>
-              <w:t>acteur</w:t>
-            </w:r>
-            <w:proofErr w:type="gramEnd"/>
-            <w:r>
-              <w:rPr>
-                <w:rFonts w:cstheme="minorHAnsi"/>
-                <w:sz w:val="16"/>
-                <w:szCs w:val="16"/>
-              </w:rPr>
-              <w:t>_nom</w:t>
-            </w:r>
-            <w:proofErr w:type="spellEnd"/>
+            <w:r>
+              <w:rPr>
+                <w:rFonts w:cstheme="minorHAnsi"/>
+                <w:sz w:val="16"/>
+                <w:szCs w:val="16"/>
+              </w:rPr>
+              <w:t>acteur_nom</w:t>
+            </w:r>
           </w:p>
         </w:tc>
         <w:tc>
@@ -4200,23 +3348,13 @@
                 <w:szCs w:val="16"/>
               </w:rPr>
             </w:pPr>
-            <w:proofErr w:type="gramStart"/>
-            <w:r>
-              <w:rPr>
-                <w:rFonts w:cstheme="minorHAnsi"/>
-                <w:sz w:val="16"/>
-                <w:szCs w:val="16"/>
-              </w:rPr>
-              <w:t>VARCHAR(</w:t>
-            </w:r>
-            <w:proofErr w:type="gramEnd"/>
-            <w:r>
-              <w:rPr>
-                <w:rFonts w:cstheme="minorHAnsi"/>
-                <w:sz w:val="16"/>
-                <w:szCs w:val="16"/>
-              </w:rPr>
-              <w:t>50)</w:t>
+            <w:r>
+              <w:rPr>
+                <w:rFonts w:cstheme="minorHAnsi"/>
+                <w:sz w:val="16"/>
+                <w:szCs w:val="16"/>
+              </w:rPr>
+              <w:t>VARCHAR(50)</w:t>
             </w:r>
           </w:p>
         </w:tc>
@@ -4277,26 +3415,14 @@
                 <w:szCs w:val="16"/>
               </w:rPr>
             </w:pPr>
-            <w:proofErr w:type="spellStart"/>
-            <w:proofErr w:type="gramStart"/>
-            <w:r>
-              <w:rPr>
-                <w:rFonts w:cstheme="minorHAnsi"/>
-                <w:sz w:val="16"/>
-                <w:szCs w:val="16"/>
-              </w:rPr>
-              <w:t>acteur</w:t>
-            </w:r>
-            <w:proofErr w:type="gramEnd"/>
-            <w:r>
-              <w:rPr>
-                <w:rFonts w:cstheme="minorHAnsi"/>
-                <w:sz w:val="16"/>
-                <w:szCs w:val="16"/>
-              </w:rPr>
-              <w:t>_prenom</w:t>
-            </w:r>
-            <w:proofErr w:type="spellEnd"/>
+            <w:r>
+              <w:rPr>
+                <w:rFonts w:cstheme="minorHAnsi"/>
+                <w:sz w:val="16"/>
+                <w:szCs w:val="16"/>
+              </w:rPr>
+              <w:t>acteur_prenom</w:t>
+            </w:r>
           </w:p>
         </w:tc>
         <w:tc>
@@ -4312,23 +3438,13 @@
                 <w:szCs w:val="16"/>
               </w:rPr>
             </w:pPr>
-            <w:proofErr w:type="spellStart"/>
-            <w:r>
-              <w:rPr>
-                <w:rFonts w:cstheme="minorHAnsi"/>
-                <w:sz w:val="16"/>
-                <w:szCs w:val="16"/>
-              </w:rPr>
-              <w:t>Prenom</w:t>
-            </w:r>
-            <w:proofErr w:type="spellEnd"/>
-            <w:r>
-              <w:rPr>
-                <w:rFonts w:cstheme="minorHAnsi"/>
-                <w:sz w:val="16"/>
-                <w:szCs w:val="16"/>
-              </w:rPr>
-              <w:t xml:space="preserve"> de l’acteur</w:t>
+            <w:r>
+              <w:rPr>
+                <w:rFonts w:cstheme="minorHAnsi"/>
+                <w:sz w:val="16"/>
+                <w:szCs w:val="16"/>
+              </w:rPr>
+              <w:t>Prenom de l’acteur</w:t>
             </w:r>
           </w:p>
         </w:tc>
@@ -4345,23 +3461,13 @@
                 <w:szCs w:val="16"/>
               </w:rPr>
             </w:pPr>
-            <w:proofErr w:type="gramStart"/>
-            <w:r>
-              <w:rPr>
-                <w:rFonts w:cstheme="minorHAnsi"/>
-                <w:sz w:val="16"/>
-                <w:szCs w:val="16"/>
-              </w:rPr>
-              <w:t>VARCHAR(</w:t>
-            </w:r>
-            <w:proofErr w:type="gramEnd"/>
-            <w:r>
-              <w:rPr>
-                <w:rFonts w:cstheme="minorHAnsi"/>
-                <w:sz w:val="16"/>
-                <w:szCs w:val="16"/>
-              </w:rPr>
-              <w:t>50)</w:t>
+            <w:r>
+              <w:rPr>
+                <w:rFonts w:cstheme="minorHAnsi"/>
+                <w:sz w:val="16"/>
+                <w:szCs w:val="16"/>
+              </w:rPr>
+              <w:t>VARCHAR(50)</w:t>
             </w:r>
           </w:p>
         </w:tc>
@@ -4430,26 +3536,14 @@
                 <w:szCs w:val="16"/>
               </w:rPr>
             </w:pPr>
-            <w:proofErr w:type="spellStart"/>
-            <w:proofErr w:type="gramStart"/>
-            <w:r>
-              <w:rPr>
-                <w:rFonts w:cstheme="minorHAnsi"/>
-                <w:sz w:val="16"/>
-                <w:szCs w:val="16"/>
-              </w:rPr>
-              <w:t>etat</w:t>
-            </w:r>
-            <w:proofErr w:type="gramEnd"/>
-            <w:r>
-              <w:rPr>
-                <w:rFonts w:cstheme="minorHAnsi"/>
-                <w:sz w:val="16"/>
-                <w:szCs w:val="16"/>
-              </w:rPr>
-              <w:t>_cassette_id</w:t>
-            </w:r>
-            <w:proofErr w:type="spellEnd"/>
+            <w:r>
+              <w:rPr>
+                <w:rFonts w:cstheme="minorHAnsi"/>
+                <w:sz w:val="16"/>
+                <w:szCs w:val="16"/>
+              </w:rPr>
+              <w:t>etat_cassette_id</w:t>
+            </w:r>
           </w:p>
         </w:tc>
         <w:tc>
@@ -4465,41 +3559,13 @@
                 <w:szCs w:val="16"/>
               </w:rPr>
             </w:pPr>
-            <w:proofErr w:type="gramStart"/>
-            <w:r>
-              <w:rPr>
-                <w:rFonts w:cstheme="minorHAnsi"/>
-                <w:sz w:val="16"/>
-                <w:szCs w:val="16"/>
-              </w:rPr>
-              <w:t>identification</w:t>
-            </w:r>
-            <w:proofErr w:type="gramEnd"/>
-            <w:r>
-              <w:rPr>
-                <w:rFonts w:cstheme="minorHAnsi"/>
-                <w:sz w:val="16"/>
-                <w:szCs w:val="16"/>
-              </w:rPr>
-              <w:t xml:space="preserve"> de l’</w:t>
-            </w:r>
-            <w:proofErr w:type="spellStart"/>
-            <w:r>
-              <w:rPr>
-                <w:rFonts w:cstheme="minorHAnsi"/>
-                <w:sz w:val="16"/>
-                <w:szCs w:val="16"/>
-              </w:rPr>
-              <w:t>etat</w:t>
-            </w:r>
-            <w:proofErr w:type="spellEnd"/>
-            <w:r>
-              <w:rPr>
-                <w:rFonts w:cstheme="minorHAnsi"/>
-                <w:sz w:val="16"/>
-                <w:szCs w:val="16"/>
-              </w:rPr>
-              <w:t xml:space="preserve"> de la cassette</w:t>
+            <w:r>
+              <w:rPr>
+                <w:rFonts w:cstheme="minorHAnsi"/>
+                <w:sz w:val="16"/>
+                <w:szCs w:val="16"/>
+              </w:rPr>
+              <w:t>identification de l’etat de la cassette</w:t>
             </w:r>
           </w:p>
         </w:tc>
@@ -4516,23 +3582,13 @@
                 <w:szCs w:val="16"/>
               </w:rPr>
             </w:pPr>
-            <w:proofErr w:type="gramStart"/>
-            <w:r>
-              <w:rPr>
-                <w:rFonts w:cstheme="minorHAnsi"/>
-                <w:sz w:val="16"/>
-                <w:szCs w:val="16"/>
-              </w:rPr>
-              <w:t>INT(</w:t>
-            </w:r>
-            <w:proofErr w:type="gramEnd"/>
-            <w:r>
-              <w:rPr>
-                <w:rFonts w:cstheme="minorHAnsi"/>
-                <w:sz w:val="16"/>
-                <w:szCs w:val="16"/>
-              </w:rPr>
-              <w:t>11)</w:t>
+            <w:r>
+              <w:rPr>
+                <w:rFonts w:cstheme="minorHAnsi"/>
+                <w:sz w:val="16"/>
+                <w:szCs w:val="16"/>
+              </w:rPr>
+              <w:t>INT(11)</w:t>
             </w:r>
           </w:p>
         </w:tc>
@@ -4549,26 +3605,14 @@
                 <w:szCs w:val="16"/>
               </w:rPr>
             </w:pPr>
-            <w:proofErr w:type="spellStart"/>
-            <w:proofErr w:type="gramStart"/>
-            <w:r>
-              <w:rPr>
-                <w:rFonts w:cstheme="minorHAnsi"/>
-                <w:sz w:val="16"/>
-                <w:szCs w:val="16"/>
-              </w:rPr>
-              <w:t>Identifiant,A</w:t>
-            </w:r>
-            <w:proofErr w:type="gramEnd"/>
-            <w:r>
-              <w:rPr>
-                <w:rFonts w:cstheme="minorHAnsi"/>
-                <w:sz w:val="16"/>
-                <w:szCs w:val="16"/>
-              </w:rPr>
-              <w:t>.I</w:t>
-            </w:r>
-            <w:proofErr w:type="spellEnd"/>
+            <w:r>
+              <w:rPr>
+                <w:rFonts w:cstheme="minorHAnsi"/>
+                <w:sz w:val="16"/>
+                <w:szCs w:val="16"/>
+              </w:rPr>
+              <w:t>Identifiant,A.I</w:t>
+            </w:r>
           </w:p>
         </w:tc>
       </w:tr>
@@ -4605,26 +3649,14 @@
                 <w:szCs w:val="16"/>
               </w:rPr>
             </w:pPr>
-            <w:proofErr w:type="spellStart"/>
-            <w:proofErr w:type="gramStart"/>
-            <w:r>
-              <w:rPr>
-                <w:rFonts w:cstheme="minorHAnsi"/>
-                <w:sz w:val="16"/>
-                <w:szCs w:val="16"/>
-              </w:rPr>
-              <w:t>etat</w:t>
-            </w:r>
-            <w:proofErr w:type="gramEnd"/>
-            <w:r>
-              <w:rPr>
-                <w:rFonts w:cstheme="minorHAnsi"/>
-                <w:sz w:val="16"/>
-                <w:szCs w:val="16"/>
-              </w:rPr>
-              <w:t>_cassette_nom</w:t>
-            </w:r>
-            <w:proofErr w:type="spellEnd"/>
+            <w:r>
+              <w:rPr>
+                <w:rFonts w:cstheme="minorHAnsi"/>
+                <w:sz w:val="16"/>
+                <w:szCs w:val="16"/>
+              </w:rPr>
+              <w:t>etat_cassette_nom</w:t>
+            </w:r>
           </w:p>
         </w:tc>
         <w:tc>
@@ -4640,23 +3672,13 @@
                 <w:szCs w:val="16"/>
               </w:rPr>
             </w:pPr>
-            <w:proofErr w:type="gramStart"/>
-            <w:r>
-              <w:rPr>
-                <w:rFonts w:cstheme="minorHAnsi"/>
-                <w:sz w:val="16"/>
-                <w:szCs w:val="16"/>
-              </w:rPr>
-              <w:t>libellé</w:t>
-            </w:r>
-            <w:proofErr w:type="gramEnd"/>
-            <w:r>
-              <w:rPr>
-                <w:rFonts w:cstheme="minorHAnsi"/>
-                <w:sz w:val="16"/>
-                <w:szCs w:val="16"/>
-              </w:rPr>
-              <w:t xml:space="preserve"> de l’état de la cassette( </w:t>
+            <w:r>
+              <w:rPr>
+                <w:rFonts w:cstheme="minorHAnsi"/>
+                <w:sz w:val="16"/>
+                <w:szCs w:val="16"/>
+              </w:rPr>
+              <w:t xml:space="preserve">libellé de l’état de la cassette( </w:t>
             </w:r>
             <w:r>
               <w:rPr>
@@ -4689,23 +3711,13 @@
                 <w:szCs w:val="16"/>
               </w:rPr>
             </w:pPr>
-            <w:proofErr w:type="gramStart"/>
-            <w:r>
-              <w:rPr>
-                <w:rFonts w:cstheme="minorHAnsi"/>
-                <w:sz w:val="16"/>
-                <w:szCs w:val="16"/>
-              </w:rPr>
-              <w:t>VARCHAR(</w:t>
-            </w:r>
-            <w:proofErr w:type="gramEnd"/>
-            <w:r>
-              <w:rPr>
-                <w:rFonts w:cstheme="minorHAnsi"/>
-                <w:sz w:val="16"/>
-                <w:szCs w:val="16"/>
-              </w:rPr>
-              <w:t>50)</w:t>
+            <w:r>
+              <w:rPr>
+                <w:rFonts w:cstheme="minorHAnsi"/>
+                <w:sz w:val="16"/>
+                <w:szCs w:val="16"/>
+              </w:rPr>
+              <w:t>VARCHAR(50)</w:t>
             </w:r>
           </w:p>
         </w:tc>
@@ -4825,87 +3837,57 @@
       <w:r>
         <w:t xml:space="preserve"> </w:t>
       </w:r>
-      <w:proofErr w:type="spellStart"/>
-      <w:r>
-        <w:t>adresse_</w:t>
-      </w:r>
-      <w:proofErr w:type="gramStart"/>
-      <w:r>
-        <w:t>id</w:t>
-      </w:r>
-      <w:proofErr w:type="spellEnd"/>
+      <w:r>
+        <w:t>adresse_id</w:t>
+      </w:r>
       <w:r>
         <w:t xml:space="preserve">,  </w:t>
       </w:r>
       <w:r>
-        <w:t>adresse</w:t>
-      </w:r>
-      <w:proofErr w:type="gramEnd"/>
-      <w:r>
-        <w:t xml:space="preserve">_ </w:t>
-      </w:r>
-      <w:proofErr w:type="spellStart"/>
-      <w:r>
-        <w:t>type_de_voie</w:t>
-      </w:r>
-      <w:proofErr w:type="spellEnd"/>
+        <w:t>adresse_ type_de_voie</w:t>
+      </w:r>
       <w:r>
         <w:t xml:space="preserve">, </w:t>
       </w:r>
       <w:r>
-        <w:t xml:space="preserve">adresse_ </w:t>
-      </w:r>
-      <w:proofErr w:type="spellStart"/>
-      <w:r>
-        <w:t>nom_voie</w:t>
-      </w:r>
-      <w:proofErr w:type="spellEnd"/>
+        <w:t>adresse_ nom_voie</w:t>
+      </w:r>
       <w:r>
         <w:t xml:space="preserve">, </w:t>
       </w:r>
-      <w:proofErr w:type="spellStart"/>
       <w:r>
         <w:t>adresse_numero_voie</w:t>
       </w:r>
-      <w:proofErr w:type="spellEnd"/>
       <w:r>
         <w:t>,</w:t>
       </w:r>
       <w:r>
         <w:t xml:space="preserve"> </w:t>
       </w:r>
-      <w:proofErr w:type="spellStart"/>
       <w:r>
         <w:t>a</w:t>
       </w:r>
       <w:r>
         <w:t>dresse_numero_complement</w:t>
       </w:r>
-      <w:proofErr w:type="spellEnd"/>
       <w:r>
         <w:t xml:space="preserve">,  </w:t>
       </w:r>
-      <w:proofErr w:type="spellStart"/>
       <w:r>
         <w:t>adresse_complement</w:t>
       </w:r>
-      <w:proofErr w:type="spellEnd"/>
       <w:r>
         <w:t xml:space="preserve">, </w:t>
       </w:r>
-      <w:proofErr w:type="spellStart"/>
       <w:r>
         <w:t>adresse_code_postal</w:t>
       </w:r>
-      <w:proofErr w:type="spellEnd"/>
       <w:r>
         <w:t xml:space="preserve">, </w:t>
       </w:r>
-      <w:proofErr w:type="spellStart"/>
       <w:r>
         <w:t>adresse_ville</w:t>
       </w:r>
-      <w:proofErr w:type="spellEnd"/>
       <w:r>
         <w:t>.</w:t>
       </w:r>
@@ -4931,35 +3913,27 @@
       <w:r>
         <w:t xml:space="preserve"> </w:t>
       </w:r>
-      <w:proofErr w:type="spellStart"/>
       <w:r>
         <w:t>client_id</w:t>
       </w:r>
-      <w:proofErr w:type="spellEnd"/>
       <w:r>
         <w:t xml:space="preserve">, </w:t>
       </w:r>
-      <w:proofErr w:type="spellStart"/>
       <w:r>
         <w:t>client_nom</w:t>
       </w:r>
-      <w:proofErr w:type="spellEnd"/>
       <w:r>
         <w:t xml:space="preserve">, </w:t>
       </w:r>
-      <w:proofErr w:type="spellStart"/>
       <w:r>
         <w:t>client_prenom</w:t>
       </w:r>
-      <w:proofErr w:type="spellEnd"/>
       <w:r>
         <w:t xml:space="preserve">, </w:t>
       </w:r>
-      <w:proofErr w:type="spellStart"/>
       <w:r>
         <w:t>client_caution</w:t>
       </w:r>
-      <w:proofErr w:type="spellEnd"/>
       <w:r>
         <w:t>.</w:t>
       </w:r>
@@ -4985,27 +3959,21 @@
       <w:r>
         <w:t xml:space="preserve"> </w:t>
       </w:r>
-      <w:proofErr w:type="spellStart"/>
       <w:r>
         <w:t>emprunt_id</w:t>
       </w:r>
-      <w:proofErr w:type="spellEnd"/>
       <w:r>
         <w:t xml:space="preserve">, </w:t>
       </w:r>
-      <w:proofErr w:type="spellStart"/>
       <w:r>
         <w:t>emprunt_date</w:t>
       </w:r>
-      <w:proofErr w:type="spellEnd"/>
       <w:r>
         <w:t xml:space="preserve">, </w:t>
       </w:r>
-      <w:proofErr w:type="spellStart"/>
       <w:r>
         <w:t>emprunt_date_retour</w:t>
       </w:r>
-      <w:proofErr w:type="spellEnd"/>
       <w:r>
         <w:t>.</w:t>
       </w:r>
@@ -5031,19 +3999,15 @@
       <w:r>
         <w:t xml:space="preserve"> </w:t>
       </w:r>
-      <w:proofErr w:type="spellStart"/>
       <w:r>
         <w:t>cassette_id</w:t>
       </w:r>
-      <w:proofErr w:type="spellEnd"/>
       <w:r>
         <w:t xml:space="preserve">, </w:t>
       </w:r>
-      <w:proofErr w:type="spellStart"/>
       <w:r>
         <w:t>cassette_date_mise_en_service</w:t>
       </w:r>
-      <w:proofErr w:type="spellEnd"/>
       <w:r>
         <w:t>.</w:t>
       </w:r>
@@ -5069,31 +4033,24 @@
       <w:r>
         <w:t xml:space="preserve"> </w:t>
       </w:r>
-      <w:proofErr w:type="spellStart"/>
       <w:r>
         <w:t>film_id</w:t>
       </w:r>
-      <w:proofErr w:type="spellEnd"/>
       <w:r>
         <w:t xml:space="preserve">, </w:t>
       </w:r>
-      <w:proofErr w:type="spellStart"/>
       <w:r>
         <w:t>film_titre</w:t>
       </w:r>
-      <w:proofErr w:type="spellEnd"/>
       <w:r>
         <w:t xml:space="preserve">, </w:t>
       </w:r>
-      <w:proofErr w:type="spellStart"/>
       <w:r>
         <w:t>film_genre</w:t>
       </w:r>
-      <w:proofErr w:type="spellEnd"/>
       <w:r>
         <w:t xml:space="preserve">, </w:t>
       </w:r>
-      <w:proofErr w:type="spellStart"/>
       <w:r>
         <w:t>film_</w:t>
       </w:r>
@@ -5103,18 +4060,13 @@
       <w:r>
         <w:t>_age</w:t>
       </w:r>
-      <w:proofErr w:type="spellEnd"/>
       <w:r>
         <w:t xml:space="preserve">, </w:t>
       </w:r>
       <w:r>
         <w:tab/>
-      </w:r>
-      <w:proofErr w:type="spellStart"/>
-      <w:r>
         <w:t>film_duree</w:t>
       </w:r>
-      <w:proofErr w:type="spellEnd"/>
       <w:r>
         <w:t>.</w:t>
       </w:r>
@@ -5140,27 +4092,21 @@
       <w:r>
         <w:t xml:space="preserve"> </w:t>
       </w:r>
-      <w:proofErr w:type="spellStart"/>
       <w:r>
         <w:t>realisateur_id</w:t>
       </w:r>
-      <w:proofErr w:type="spellEnd"/>
       <w:r>
         <w:t xml:space="preserve">, </w:t>
       </w:r>
-      <w:proofErr w:type="spellStart"/>
       <w:r>
         <w:t>realisateur_nom</w:t>
       </w:r>
-      <w:proofErr w:type="spellEnd"/>
       <w:r>
         <w:t xml:space="preserve">, </w:t>
       </w:r>
-      <w:proofErr w:type="spellStart"/>
       <w:r>
         <w:t>realisateur_prenom</w:t>
       </w:r>
-      <w:proofErr w:type="spellEnd"/>
       <w:r>
         <w:t>.</w:t>
       </w:r>
@@ -5186,27 +4132,21 @@
       <w:r>
         <w:t xml:space="preserve"> </w:t>
       </w:r>
-      <w:proofErr w:type="spellStart"/>
       <w:r>
         <w:t>acteur_id</w:t>
       </w:r>
-      <w:proofErr w:type="spellEnd"/>
       <w:r>
         <w:t xml:space="preserve">, </w:t>
       </w:r>
-      <w:proofErr w:type="spellStart"/>
       <w:r>
         <w:t>acteur_nom</w:t>
       </w:r>
-      <w:proofErr w:type="spellEnd"/>
       <w:r>
         <w:t xml:space="preserve">, </w:t>
       </w:r>
-      <w:proofErr w:type="spellStart"/>
       <w:r>
         <w:t>acteur_prenom</w:t>
       </w:r>
-      <w:proofErr w:type="spellEnd"/>
       <w:r>
         <w:t>.</w:t>
       </w:r>
@@ -5232,19 +4172,9 @@
       <w:r>
         <w:t xml:space="preserve"> </w:t>
       </w:r>
-      <w:proofErr w:type="spellStart"/>
-      <w:r>
-        <w:t>etat_cassette_id</w:t>
-      </w:r>
-      <w:proofErr w:type="spellEnd"/>
-      <w:r>
-        <w:t xml:space="preserve">, </w:t>
-      </w:r>
-      <w:proofErr w:type="spellStart"/>
-      <w:r>
-        <w:t>etat_cassette_nom</w:t>
-      </w:r>
-      <w:proofErr w:type="spellEnd"/>
+      <w:r>
+        <w:t>etat_cassette_id, etat_cassette_nom</w:t>
+      </w:r>
     </w:p>
     <w:p>
       <w:pPr>
@@ -5340,7 +4270,13 @@
         <w:pStyle w:val="Sansinterligne"/>
       </w:pPr>
       <w:r>
-        <w:t>1 emprunt concerne 1 ou plusieurs casettes.</w:t>
+        <w:t>1 emprunt concerne 1 cas</w:t>
+      </w:r>
+      <w:r>
+        <w:t>s</w:t>
+      </w:r>
+      <w:r>
+        <w:t>ette.</w:t>
       </w:r>
     </w:p>
     <w:p>

</xml_diff>